<commit_message>
docs: updated docx as teacher's commentaries
</commit_message>
<xml_diff>
--- a/docs/ESII(noite) Especificação de Requisitos de Software Munitour.docx
+++ b/docs/ESII(noite) Especificação de Requisitos de Software Munitour.docx
@@ -5716,7 +5716,6 @@
                 <w:sz w:val="20"/>
                 <w:szCs w:val="20"/>
               </w:rPr>
-              <w:lastRenderedPageBreak/>
               <w:t>Descrição</w:t>
             </w:r>
           </w:p>
@@ -6877,7 +6876,6 @@
                 <w:sz w:val="20"/>
                 <w:szCs w:val="20"/>
               </w:rPr>
-              <w:lastRenderedPageBreak/>
               <w:t>Critério de Aceitação</w:t>
             </w:r>
           </w:p>
@@ -8043,7 +8041,6 @@
                 <w:sz w:val="20"/>
                 <w:szCs w:val="20"/>
               </w:rPr>
-              <w:lastRenderedPageBreak/>
               <w:t>Campos</w:t>
             </w:r>
           </w:p>
@@ -9074,7 +9071,6 @@
         <w:rPr>
           <w:szCs w:val="24"/>
         </w:rPr>
-        <w:lastRenderedPageBreak/>
         <w:t>O sistema deve ser responsivo, funcionando adequadamente em dispositivos móveis (smartphones e tablets), navegadores web desktop e totens urbanos com telas de toque.</w:t>
       </w:r>
     </w:p>
@@ -9594,7 +9590,6 @@
           <w:sz w:val="26"/>
           <w:szCs w:val="26"/>
         </w:rPr>
-        <w:lastRenderedPageBreak/>
         <w:t xml:space="preserve">4. </w:t>
       </w:r>
       <w:r>
@@ -9950,7 +9945,6 @@
         <w:rPr>
           <w:highlight w:val="yellow"/>
         </w:rPr>
-        <w:lastRenderedPageBreak/>
         <w:t>Para Estabelecimentos Locais:</w:t>
       </w:r>
     </w:p>
@@ -10032,8 +10026,8 @@
           <w:noProof/>
         </w:rPr>
         <w:drawing>
-          <wp:inline distT="0" distB="0" distL="0" distR="0" wp14:anchorId="3D8C57ED" wp14:editId="1FF3C4F2">
-            <wp:extent cx="5733415" cy="3548380"/>
+          <wp:inline distT="0" distB="0" distL="0" distR="0" wp14:anchorId="3D8C57ED" wp14:editId="6AE4B12F">
+            <wp:extent cx="5733415" cy="3415359"/>
             <wp:effectExtent l="0" t="0" r="635" b="0"/>
             <wp:docPr id="2" name="Imagem 2"/>
             <wp:cNvGraphicFramePr>
@@ -10043,7 +10037,7 @@
               <a:graphicData uri="http://schemas.openxmlformats.org/drawingml/2006/picture">
                 <pic:pic xmlns:pic="http://schemas.openxmlformats.org/drawingml/2006/picture">
                   <pic:nvPicPr>
-                    <pic:cNvPr id="0" name="Picture 34"/>
+                    <pic:cNvPr id="2" name="Imagem 2"/>
                     <pic:cNvPicPr>
                       <a:picLocks noChangeAspect="1" noChangeArrowheads="1"/>
                     </pic:cNvPicPr>
@@ -10051,12 +10045,11 @@
                   <pic:blipFill>
                     <a:blip r:embed="rId13">
                       <a:extLst>
-                        <a:ext uri="{28A0092B-C50C-407E-A947-70E740481C1C}">
-                          <a14:useLocalDpi xmlns:a14="http://schemas.microsoft.com/office/drawing/2010/main" val="0"/>
+                        <a:ext uri="{96DAC541-7B7A-43D3-8B79-37D633B846F1}">
+                          <asvg:svgBlip xmlns:asvg="http://schemas.microsoft.com/office/drawing/2016/SVG/main" r:embed="rId14"/>
                         </a:ext>
                       </a:extLst>
                     </a:blip>
-                    <a:srcRect/>
                     <a:stretch>
                       <a:fillRect/>
                     </a:stretch>
@@ -10064,15 +10057,11 @@
                   <pic:spPr bwMode="auto">
                     <a:xfrm>
                       <a:off x="0" y="0"/>
-                      <a:ext cx="5733415" cy="3548380"/>
+                      <a:ext cx="5733415" cy="3415359"/>
                     </a:xfrm>
                     <a:prstGeom prst="rect">
                       <a:avLst/>
                     </a:prstGeom>
-                    <a:noFill/>
-                    <a:ln>
-                      <a:noFill/>
-                    </a:ln>
                   </pic:spPr>
                 </pic:pic>
               </a:graphicData>
@@ -10255,7 +10244,6 @@
         </w:rPr>
       </w:pPr>
       <w:r>
-        <w:lastRenderedPageBreak/>
         <w:t>Pré-condições:</w:t>
       </w:r>
       <w:r>
@@ -10357,7 +10345,21 @@
           <w:bCs/>
           <w:szCs w:val="24"/>
         </w:rPr>
-        <w:t>O turista seleciona um ponto turístico através do mapa interativo ou lista de pontos turísticos.</w:t>
+        <w:t>O turista seleciona um ponto turístico através do mapa interativo</w:t>
+      </w:r>
+      <w:r>
+        <w:rPr>
+          <w:bCs/>
+          <w:szCs w:val="24"/>
+        </w:rPr>
+        <w:t>.</w:t>
+      </w:r>
+      <w:r>
+        <w:rPr>
+          <w:bCs/>
+          <w:szCs w:val="24"/>
+        </w:rPr>
+        <w:t xml:space="preserve"> ou lista de pontos turísticos.</w:t>
       </w:r>
     </w:p>
     <w:p>
@@ -10571,25 +10573,54 @@
     <w:p>
       <w:pPr>
         <w:pStyle w:val="Ttulo2"/>
+      </w:pPr>
+      <w:r>
+        <w:t xml:space="preserve">Fluxos Alternativos: </w:t>
+      </w:r>
+    </w:p>
+    <w:p>
+      <w:pPr>
+        <w:pStyle w:val="Ttulo2"/>
+      </w:pPr>
+      <w:r>
         <w:rPr>
           <w:rStyle w:val="Ttulo2Char"/>
           <w:b/>
-        </w:rPr>
-      </w:pPr>
-      <w:r>
-        <w:t xml:space="preserve">Fluxos Alternativos: </w:t>
-      </w:r>
-    </w:p>
-    <w:p>
-      <w:pPr>
-        <w:pStyle w:val="Ttulo2"/>
-      </w:pPr>
+          <w:highlight w:val="yellow"/>
+        </w:rPr>
+        <w:t>FA0</w:t>
+      </w:r>
       <w:r>
         <w:rPr>
           <w:rStyle w:val="Ttulo2Char"/>
           <w:b/>
-        </w:rPr>
-        <w:t>FA01 – Conteúdo 360º indisponível:</w:t>
+          <w:highlight w:val="yellow"/>
+        </w:rPr>
+        <w:t>1</w:t>
+      </w:r>
+      <w:r>
+        <w:rPr>
+          <w:rStyle w:val="Ttulo2Char"/>
+          <w:b/>
+          <w:highlight w:val="yellow"/>
+        </w:rPr>
+        <w:t xml:space="preserve"> – </w:t>
+      </w:r>
+      <w:r>
+        <w:rPr>
+          <w:rStyle w:val="Ttulo2Char"/>
+          <w:b/>
+          <w:highlight w:val="yellow"/>
+        </w:rPr>
+        <w:t>Lista de pontos turísticos</w:t>
+      </w:r>
+      <w:r>
+        <w:rPr>
+          <w:rStyle w:val="Ttulo2Char"/>
+          <w:b/>
+          <w:highlight w:val="yellow"/>
+        </w:rPr>
+        <w:t>:</w:t>
       </w:r>
       <w:r>
         <w:t xml:space="preserve"> </w:t>
@@ -10607,16 +10638,16 @@
         </w:rPr>
       </w:pPr>
       <w:r>
-        <w:t>No passo 4, se o turista selecionar “Visualização 360º</w:t>
-      </w:r>
-      <w:r>
-        <w:t>”</w:t>
-      </w:r>
-      <w:r>
-        <w:t xml:space="preserve"> </w:t>
-      </w:r>
-      <w:r>
-        <w:t>e o conteúdo não estiver disponível:</w:t>
+        <w:t xml:space="preserve">No passo </w:t>
+      </w:r>
+      <w:r>
+        <w:t>1</w:t>
+      </w:r>
+      <w:r>
+        <w:t xml:space="preserve">, </w:t>
+      </w:r>
+      <w:r>
+        <w:t>caso o turista não opte pelo mapa interativo:</w:t>
       </w:r>
     </w:p>
     <w:p>
@@ -10634,7 +10665,7 @@
         <w:t>4.a:</w:t>
       </w:r>
       <w:r>
-        <w:t>O sistema exibe mensagem informando a indisponibilidade</w:t>
+        <w:t>O sistema exibe a opção da lista.</w:t>
       </w:r>
     </w:p>
     <w:p>
@@ -10652,21 +10683,37 @@
         <w:t xml:space="preserve">4.b:O </w:t>
       </w:r>
       <w:r>
-        <w:t>s</w:t>
-      </w:r>
-      <w:r>
-        <w:t>istema</w:t>
-      </w:r>
-      <w:r>
-        <w:t xml:space="preserve"> retorna ao passo 3 oferecendo outras opções.</w:t>
-      </w:r>
-    </w:p>
+        <w:t>sistema exibe a lista de pontos turísticos disponíveis.</w:t>
+      </w:r>
+    </w:p>
+    <w:p/>
     <w:p>
       <w:pPr>
         <w:pStyle w:val="Ttulo2"/>
       </w:pPr>
       <w:r>
-        <w:t>FA02 – Realidade Aumentada Incompatível:</w:t>
+        <w:rPr>
+          <w:rStyle w:val="Ttulo2Char"/>
+          <w:b/>
+        </w:rPr>
+        <w:t>FA0</w:t>
+      </w:r>
+      <w:r>
+        <w:rPr>
+          <w:rStyle w:val="Ttulo2Char"/>
+          <w:b/>
+        </w:rPr>
+        <w:t>2</w:t>
+      </w:r>
+      <w:r>
+        <w:rPr>
+          <w:rStyle w:val="Ttulo2Char"/>
+          <w:b/>
+        </w:rPr>
+        <w:t xml:space="preserve"> – Conteúdo 360º indisponível:</w:t>
+      </w:r>
+      <w:r>
+        <w:t xml:space="preserve"> </w:t>
       </w:r>
     </w:p>
     <w:p>
@@ -10676,9 +10723,21 @@
           <w:ilvl w:val="0"/>
           <w:numId w:val="25"/>
         </w:numPr>
-      </w:pPr>
-      <w:r>
-        <w:t>No passo 4, se o turista selecionar “Realidade Aumentada” e o dispositivo não for compatível:</w:t>
+        <w:rPr>
+          <w:szCs w:val="32"/>
+        </w:rPr>
+      </w:pPr>
+      <w:r>
+        <w:t>No passo 4, se o turista selecionar “Visualização 360º</w:t>
+      </w:r>
+      <w:r>
+        <w:t>”</w:t>
+      </w:r>
+      <w:r>
+        <w:t xml:space="preserve"> </w:t>
+      </w:r>
+      <w:r>
+        <w:t>e o conteúdo não estiver disponível:</w:t>
       </w:r>
     </w:p>
     <w:p>
@@ -10688,12 +10747,15 @@
           <w:ilvl w:val="1"/>
           <w:numId w:val="25"/>
         </w:numPr>
-      </w:pPr>
-      <w:r>
-        <w:t xml:space="preserve">4.a: </w:t>
-      </w:r>
-      <w:r>
-        <w:t>O sistema verifica compatibilidade do dispositivo.</w:t>
+        <w:rPr>
+          <w:szCs w:val="32"/>
+        </w:rPr>
+      </w:pPr>
+      <w:r>
+        <w:t>4.a:</w:t>
+      </w:r>
+      <w:r>
+        <w:t>O sistema exibe mensagem informando a indisponibilidade</w:t>
       </w:r>
     </w:p>
     <w:p>
@@ -10703,12 +10765,47 @@
           <w:ilvl w:val="1"/>
           <w:numId w:val="25"/>
         </w:numPr>
-      </w:pPr>
-      <w:r>
-        <w:t xml:space="preserve">4.b: </w:t>
-      </w:r>
-      <w:r>
-        <w:t>O sistema informa sobre incompatibilidade e requisitos mínimos.</w:t>
+        <w:rPr>
+          <w:szCs w:val="32"/>
+        </w:rPr>
+      </w:pPr>
+      <w:r>
+        <w:t xml:space="preserve">4.b:O </w:t>
+      </w:r>
+      <w:r>
+        <w:t>s</w:t>
+      </w:r>
+      <w:r>
+        <w:t>istema</w:t>
+      </w:r>
+      <w:r>
+        <w:t xml:space="preserve"> retorna ao passo 3 oferecendo outras opções.</w:t>
+      </w:r>
+    </w:p>
+    <w:p>
+      <w:pPr>
+        <w:pStyle w:val="Ttulo2"/>
+      </w:pPr>
+      <w:r>
+        <w:t>FA0</w:t>
+      </w:r>
+      <w:r>
+        <w:t>3</w:t>
+      </w:r>
+      <w:r>
+        <w:t xml:space="preserve"> – Realidade Aumentada Incompatível:</w:t>
+      </w:r>
+    </w:p>
+    <w:p>
+      <w:pPr>
+        <w:pStyle w:val="PargrafodaLista"/>
+        <w:numPr>
+          <w:ilvl w:val="0"/>
+          <w:numId w:val="25"/>
+        </w:numPr>
+      </w:pPr>
+      <w:r>
+        <w:t>No passo 4, se o turista selecionar “Realidade Aumentada” e o dispositivo não for compatível:</w:t>
       </w:r>
     </w:p>
     <w:p>
@@ -10720,6 +10817,36 @@
         </w:numPr>
       </w:pPr>
       <w:r>
+        <w:t xml:space="preserve">4.a: </w:t>
+      </w:r>
+      <w:r>
+        <w:t>O sistema verifica compatibilidade do dispositivo.</w:t>
+      </w:r>
+    </w:p>
+    <w:p>
+      <w:pPr>
+        <w:pStyle w:val="PargrafodaLista"/>
+        <w:numPr>
+          <w:ilvl w:val="1"/>
+          <w:numId w:val="25"/>
+        </w:numPr>
+      </w:pPr>
+      <w:r>
+        <w:t xml:space="preserve">4.b: </w:t>
+      </w:r>
+      <w:r>
+        <w:t>O sistema informa sobre incompatibilidade e requisitos mínimos.</w:t>
+      </w:r>
+    </w:p>
+    <w:p>
+      <w:pPr>
+        <w:pStyle w:val="PargrafodaLista"/>
+        <w:numPr>
+          <w:ilvl w:val="1"/>
+          <w:numId w:val="25"/>
+        </w:numPr>
+      </w:pPr>
+      <w:r>
         <w:t xml:space="preserve">4.c: </w:t>
       </w:r>
       <w:r>
@@ -10735,7 +10862,13 @@
         </w:rPr>
       </w:pPr>
       <w:r>
-        <w:t>FA03 – Falha no carregamento:</w:t>
+        <w:t>FA0</w:t>
+      </w:r>
+      <w:r>
+        <w:t>4</w:t>
+      </w:r>
+      <w:r>
+        <w:t xml:space="preserve"> – Falha no carregamento:</w:t>
       </w:r>
     </w:p>
     <w:p>
@@ -10759,7 +10892,6 @@
         </w:numPr>
       </w:pPr>
       <w:r>
-        <w:lastRenderedPageBreak/>
         <w:t xml:space="preserve">5.a: </w:t>
       </w:r>
       <w:r>
@@ -11070,7 +11202,6 @@
         </w:numPr>
       </w:pPr>
       <w:r>
-        <w:lastRenderedPageBreak/>
         <w:t xml:space="preserve">Buscar </w:t>
       </w:r>
       <w:r>
@@ -11099,7 +11230,10 @@
         </w:numPr>
       </w:pPr>
       <w:r>
-        <w:t>O sistema processa a busca e apresenta resultados em lista e no mapa.</w:t>
+        <w:t>O sistema processa a busca e apresenta resultados em lista</w:t>
+      </w:r>
+      <w:r>
+        <w:t>.</w:t>
       </w:r>
     </w:p>
     <w:p>
@@ -11208,13 +11342,7 @@
         </w:rPr>
       </w:pPr>
       <w:r>
-        <w:t>3</w:t>
-      </w:r>
-      <w:r>
-        <w:t>.a:</w:t>
-      </w:r>
-      <w:r>
-        <w:t xml:space="preserve"> O sistema informa sobre limitações da busca sem localização.</w:t>
+        <w:t>3.a: O sistema informa sobre limitações da busca sem localização.</w:t>
       </w:r>
     </w:p>
     <w:p>
@@ -11229,13 +11357,7 @@
         </w:rPr>
       </w:pPr>
       <w:r>
-        <w:t>3</w:t>
-      </w:r>
-      <w:r>
-        <w:t>.b:</w:t>
-      </w:r>
-      <w:r>
-        <w:t xml:space="preserve"> O sistema oferece busca manual por região ou endereço.</w:t>
+        <w:t>3.b: O sistema oferece busca manual por região ou endereço.</w:t>
       </w:r>
     </w:p>
     <w:p>
@@ -11283,7 +11405,7 @@
           <w:rStyle w:val="Ttulo2Char"/>
           <w:b/>
         </w:rPr>
-        <w:t>Nenhum resultado encontrado</w:t>
+        <w:t>Visualizar Estabelecimentos Locais com Mapa</w:t>
       </w:r>
       <w:r>
         <w:rPr>
@@ -11308,7 +11430,13 @@
         </w:rPr>
       </w:pPr>
       <w:r>
-        <w:t>No passo 6, se não houver estabelecimento que atendam aos critérios:</w:t>
+        <w:t xml:space="preserve">No passo 6, </w:t>
+      </w:r>
+      <w:r>
+        <w:t>se não optar por lista de estabelecimentos</w:t>
+      </w:r>
+      <w:r>
+        <w:t>:</w:t>
       </w:r>
     </w:p>
     <w:p>
@@ -11323,7 +11451,13 @@
         </w:rPr>
       </w:pPr>
       <w:r>
-        <w:t>6.a: O sistema informa que nenhum resultado foi encontrado.</w:t>
+        <w:t xml:space="preserve">6.a: </w:t>
+      </w:r>
+      <w:r>
+        <w:t>O sistema sugere a visualização no mapa</w:t>
+      </w:r>
+      <w:r>
+        <w:t>.</w:t>
       </w:r>
     </w:p>
     <w:p>
@@ -11335,10 +11469,75 @@
         </w:numPr>
         <w:rPr>
           <w:szCs w:val="32"/>
-        </w:rPr>
-      </w:pPr>
-      <w:r>
-        <w:t>6.b: O sistema sugere ampliar critérios de busca.</w:t>
+          <w:u w:val="single"/>
+        </w:rPr>
+      </w:pPr>
+      <w:r>
+        <w:t xml:space="preserve">6.b: O sistema </w:t>
+      </w:r>
+      <w:r>
+        <w:t>abre o mapa interativo</w:t>
+      </w:r>
+      <w:r>
+        <w:t>.</w:t>
+      </w:r>
+    </w:p>
+    <w:p>
+      <w:pPr>
+        <w:pStyle w:val="Ttulo2"/>
+      </w:pPr>
+      <w:r>
+        <w:rPr>
+          <w:rStyle w:val="Ttulo2Char"/>
+          <w:b/>
+        </w:rPr>
+        <w:t>FA0</w:t>
+      </w:r>
+      <w:r>
+        <w:rPr>
+          <w:rStyle w:val="Ttulo2Char"/>
+          <w:b/>
+        </w:rPr>
+        <w:t>3</w:t>
+      </w:r>
+      <w:r>
+        <w:rPr>
+          <w:rStyle w:val="Ttulo2Char"/>
+          <w:b/>
+        </w:rPr>
+        <w:t xml:space="preserve"> – </w:t>
+      </w:r>
+      <w:r>
+        <w:rPr>
+          <w:rStyle w:val="Ttulo2Char"/>
+          <w:b/>
+        </w:rPr>
+        <w:t>Nenhum resultado encontrado</w:t>
+      </w:r>
+      <w:r>
+        <w:rPr>
+          <w:rStyle w:val="Ttulo2Char"/>
+          <w:b/>
+        </w:rPr>
+        <w:t>:</w:t>
+      </w:r>
+      <w:r>
+        <w:t xml:space="preserve"> </w:t>
+      </w:r>
+    </w:p>
+    <w:p>
+      <w:pPr>
+        <w:pStyle w:val="PargrafodaLista"/>
+        <w:numPr>
+          <w:ilvl w:val="0"/>
+          <w:numId w:val="25"/>
+        </w:numPr>
+        <w:rPr>
+          <w:szCs w:val="32"/>
+        </w:rPr>
+      </w:pPr>
+      <w:r>
+        <w:t>No passo 6, se não houver estabelecimento que atendam aos critérios:</w:t>
       </w:r>
     </w:p>
     <w:p>
@@ -11353,6 +11552,36 @@
         </w:rPr>
       </w:pPr>
       <w:r>
+        <w:t>6.a: O sistema informa que nenhum resultado foi encontrado.</w:t>
+      </w:r>
+    </w:p>
+    <w:p>
+      <w:pPr>
+        <w:pStyle w:val="PargrafodaLista"/>
+        <w:numPr>
+          <w:ilvl w:val="1"/>
+          <w:numId w:val="25"/>
+        </w:numPr>
+        <w:rPr>
+          <w:szCs w:val="32"/>
+        </w:rPr>
+      </w:pPr>
+      <w:r>
+        <w:t>6.b: O sistema sugere ampliar critérios de busca.</w:t>
+      </w:r>
+    </w:p>
+    <w:p>
+      <w:pPr>
+        <w:pStyle w:val="PargrafodaLista"/>
+        <w:numPr>
+          <w:ilvl w:val="1"/>
+          <w:numId w:val="25"/>
+        </w:numPr>
+        <w:rPr>
+          <w:szCs w:val="32"/>
+        </w:rPr>
+      </w:pPr>
+      <w:r>
         <w:t>6.c: Retorna ao passo 4 para nova busca.</w:t>
       </w:r>
     </w:p>
@@ -11372,7 +11601,7 @@
           <w:rStyle w:val="Ttulo2Char"/>
           <w:b/>
         </w:rPr>
-        <w:t>3</w:t>
+        <w:t>4</w:t>
       </w:r>
       <w:r>
         <w:rPr>
@@ -11497,17 +11726,7 @@
         <w:pStyle w:val="Ttulo2"/>
       </w:pPr>
       <w:r>
-        <w:lastRenderedPageBreak/>
-        <w:t>UC0</w:t>
-      </w:r>
-      <w:r>
-        <w:t>3</w:t>
-      </w:r>
-      <w:r>
-        <w:t xml:space="preserve">: </w:t>
-      </w:r>
-      <w:r>
-        <w:t>Cadastrar Estabelecimento</w:t>
+        <w:t>UC03: Cadastrar Estabelecimento</w:t>
       </w:r>
     </w:p>
     <w:p>
@@ -11557,10 +11776,7 @@
         <w:t>Atores Secundários:</w:t>
       </w:r>
       <w:r>
-        <w:t xml:space="preserve"> </w:t>
-      </w:r>
-      <w:r>
-        <w:t>Administrador do Sistema</w:t>
+        <w:t xml:space="preserve"> Administrador do Sistema</w:t>
       </w:r>
     </w:p>
     <w:p>
@@ -11598,14 +11814,17 @@
         <w:pStyle w:val="PargrafodaLista"/>
         <w:numPr>
           <w:ilvl w:val="0"/>
-          <w:numId w:val="28"/>
+          <w:numId w:val="32"/>
         </w:numPr>
-      </w:pPr>
-      <w:r>
-        <w:t>O proprietário deve ter conta no sistema</w:t>
-      </w:r>
-      <w:r>
-        <w:t>.</w:t>
+        <w:rPr>
+          <w:highlight w:val="yellow"/>
+        </w:rPr>
+      </w:pPr>
+      <w:r>
+        <w:rPr>
+          <w:highlight w:val="yellow"/>
+        </w:rPr>
+        <w:t>O proprietário deve ter entrado em contato com a prefeitura e solicitado o login de “proprietário” para preenchimento de formulário e envio das documentações.</w:t>
       </w:r>
     </w:p>
     <w:p>
@@ -11615,12 +11834,21 @@
           <w:ilvl w:val="0"/>
           <w:numId w:val="28"/>
         </w:numPr>
-      </w:pPr>
-      <w:r>
-        <w:t>O proprietário deve possuir documentação válida do estabelecimento</w:t>
-      </w:r>
-      <w:r>
-        <w:t>.</w:t>
+        <w:rPr>
+          <w:highlight w:val="yellow"/>
+        </w:rPr>
+      </w:pPr>
+      <w:r>
+        <w:rPr>
+          <w:highlight w:val="yellow"/>
+        </w:rPr>
+        <w:t xml:space="preserve">O proprietário </w:t>
+      </w:r>
+      <w:r>
+        <w:rPr>
+          <w:highlight w:val="yellow"/>
+        </w:rPr>
+        <w:t>já teve sua documentação validada pela prefeitura local.</w:t>
       </w:r>
     </w:p>
     <w:p>
@@ -11632,10 +11860,7 @@
         </w:numPr>
       </w:pPr>
       <w:r>
-        <w:t>O estabelecimento deve estar localizado na área de cobertura do sistema</w:t>
-      </w:r>
-      <w:r>
-        <w:t>.</w:t>
+        <w:t>O estabelecimento deve estar localizado na área de cobertura do sistema.</w:t>
       </w:r>
     </w:p>
     <w:p>
@@ -11887,7 +12112,6 @@
         </w:rPr>
       </w:pPr>
       <w:r>
-        <w:lastRenderedPageBreak/>
         <w:t>7.a: O sistema identifica campos obrigatórios não preenchidos.</w:t>
       </w:r>
     </w:p>
@@ -12255,23 +12479,18 @@
       </w:r>
     </w:p>
     <w:p>
+      <w:pPr>
+        <w:jc w:val="center"/>
+      </w:pPr>
       <w:r>
         <w:rPr>
           <w:noProof/>
         </w:rPr>
         <w:drawing>
-          <wp:anchor distT="0" distB="0" distL="114300" distR="114300" simplePos="0" relativeHeight="251658240" behindDoc="0" locked="0" layoutInCell="1" allowOverlap="1" wp14:anchorId="7D72C152" wp14:editId="08DF44C1">
-            <wp:simplePos x="0" y="0"/>
-            <wp:positionH relativeFrom="column">
-              <wp:posOffset>0</wp:posOffset>
-            </wp:positionH>
-            <wp:positionV relativeFrom="paragraph">
-              <wp:posOffset>-1270</wp:posOffset>
-            </wp:positionV>
-            <wp:extent cx="5733415" cy="2200275"/>
-            <wp:effectExtent l="0" t="0" r="635" b="9525"/>
-            <wp:wrapSquare wrapText="bothSides"/>
-            <wp:docPr id="12" name="Gráfico 12"/>
+          <wp:inline distT="0" distB="0" distL="0" distR="0" wp14:anchorId="7EDB7594" wp14:editId="73E5007F">
+            <wp:extent cx="5733415" cy="2152015"/>
+            <wp:effectExtent l="0" t="0" r="635" b="635"/>
+            <wp:docPr id="3" name="Gráfico 3"/>
             <wp:cNvGraphicFramePr>
               <a:graphicFrameLocks xmlns:a="http://schemas.openxmlformats.org/drawingml/2006/main" noChangeAspect="1"/>
             </wp:cNvGraphicFramePr>
@@ -12279,17 +12498,14 @@
               <a:graphicData uri="http://schemas.openxmlformats.org/drawingml/2006/picture">
                 <pic:pic xmlns:pic="http://schemas.openxmlformats.org/drawingml/2006/picture">
                   <pic:nvPicPr>
-                    <pic:cNvPr id="12" name="visualuzarPontoTuristico.svg"/>
+                    <pic:cNvPr id="3" name="Gráfico 3"/>
                     <pic:cNvPicPr/>
                   </pic:nvPicPr>
                   <pic:blipFill>
-                    <a:blip r:embed="rId14" cstate="print">
+                    <a:blip r:embed="rId15">
                       <a:extLst>
-                        <a:ext uri="{28A0092B-C50C-407E-A947-70E740481C1C}">
-                          <a14:useLocalDpi xmlns:a14="http://schemas.microsoft.com/office/drawing/2010/main" val="0"/>
-                        </a:ext>
                         <a:ext uri="{96DAC541-7B7A-43D3-8B79-37D633B846F1}">
-                          <asvg:svgBlip xmlns:asvg="http://schemas.microsoft.com/office/drawing/2016/SVG/main" r:embed="rId15"/>
+                          <asvg:svgBlip xmlns:asvg="http://schemas.microsoft.com/office/drawing/2016/SVG/main" r:embed="rId16"/>
                         </a:ext>
                       </a:extLst>
                     </a:blip>
@@ -12300,7 +12516,7 @@
                   <pic:spPr>
                     <a:xfrm>
                       <a:off x="0" y="0"/>
-                      <a:ext cx="5733415" cy="2200275"/>
+                      <a:ext cx="5733415" cy="2152015"/>
                     </a:xfrm>
                     <a:prstGeom prst="rect">
                       <a:avLst/>
@@ -12309,9 +12525,84 @@
                 </pic:pic>
               </a:graphicData>
             </a:graphic>
-          </wp:anchor>
+          </wp:inline>
         </w:drawing>
       </w:r>
+    </w:p>
+    <w:p>
+      <w:pPr>
+        <w:jc w:val="center"/>
+      </w:pPr>
+    </w:p>
+    <w:p>
+      <w:pPr>
+        <w:jc w:val="center"/>
+      </w:pPr>
+    </w:p>
+    <w:p>
+      <w:pPr>
+        <w:jc w:val="center"/>
+      </w:pPr>
+    </w:p>
+    <w:p>
+      <w:pPr>
+        <w:jc w:val="center"/>
+      </w:pPr>
+    </w:p>
+    <w:p>
+      <w:pPr>
+        <w:jc w:val="center"/>
+      </w:pPr>
+    </w:p>
+    <w:p>
+      <w:pPr>
+        <w:jc w:val="center"/>
+      </w:pPr>
+    </w:p>
+    <w:p>
+      <w:pPr>
+        <w:jc w:val="center"/>
+      </w:pPr>
+    </w:p>
+    <w:p>
+      <w:pPr>
+        <w:jc w:val="center"/>
+      </w:pPr>
+    </w:p>
+    <w:p>
+      <w:pPr>
+        <w:jc w:val="center"/>
+      </w:pPr>
+    </w:p>
+    <w:p>
+      <w:pPr>
+        <w:jc w:val="center"/>
+      </w:pPr>
+    </w:p>
+    <w:p>
+      <w:pPr>
+        <w:jc w:val="center"/>
+      </w:pPr>
+    </w:p>
+    <w:p>
+      <w:pPr>
+        <w:jc w:val="center"/>
+      </w:pPr>
+    </w:p>
+    <w:p>
+      <w:pPr>
+        <w:jc w:val="center"/>
+      </w:pPr>
+    </w:p>
+    <w:p>
+      <w:pPr>
+        <w:jc w:val="center"/>
+      </w:pPr>
+    </w:p>
+    <w:p>
+      <w:pPr>
+        <w:jc w:val="center"/>
+      </w:pPr>
     </w:p>
     <w:p>
       <w:pPr>
@@ -12321,22 +12612,23 @@
           <w:numId w:val="31"/>
         </w:numPr>
       </w:pPr>
-      <w:bookmarkStart w:id="23" w:name="_heading=h.zfpp87okli4r" w:colFirst="0" w:colLast="0"/>
-      <w:bookmarkEnd w:id="23"/>
       <w:r>
         <w:t>Consultar Estabelecimentos</w:t>
       </w:r>
     </w:p>
     <w:p/>
     <w:p>
+      <w:pPr>
+        <w:jc w:val="center"/>
+      </w:pPr>
       <w:r>
         <w:rPr>
           <w:noProof/>
         </w:rPr>
         <w:drawing>
-          <wp:inline distT="0" distB="0" distL="0" distR="0" wp14:anchorId="1FF1DADE" wp14:editId="402CE772">
-            <wp:extent cx="5732392" cy="5454502"/>
-            <wp:effectExtent l="0" t="0" r="1905" b="0"/>
+          <wp:inline distT="0" distB="0" distL="0" distR="0" wp14:anchorId="1FF1DADE" wp14:editId="21C1BE2F">
+            <wp:extent cx="5106634" cy="4859079"/>
+            <wp:effectExtent l="0" t="0" r="0" b="0"/>
             <wp:docPr id="13" name="Gráfico 13"/>
             <wp:cNvGraphicFramePr>
               <a:graphicFrameLocks xmlns:a="http://schemas.openxmlformats.org/drawingml/2006/main" noChangeAspect="1"/>
@@ -12349,13 +12641,13 @@
                     <pic:cNvPicPr/>
                   </pic:nvPicPr>
                   <pic:blipFill>
-                    <a:blip r:embed="rId16">
+                    <a:blip r:embed="rId17">
                       <a:extLst>
                         <a:ext uri="{28A0092B-C50C-407E-A947-70E740481C1C}">
                           <a14:useLocalDpi xmlns:a14="http://schemas.microsoft.com/office/drawing/2010/main" val="0"/>
                         </a:ext>
                         <a:ext uri="{96DAC541-7B7A-43D3-8B79-37D633B846F1}">
-                          <asvg:svgBlip xmlns:asvg="http://schemas.microsoft.com/office/drawing/2016/SVG/main" r:embed="rId17"/>
+                          <asvg:svgBlip xmlns:asvg="http://schemas.microsoft.com/office/drawing/2016/SVG/main" r:embed="rId18"/>
                         </a:ext>
                       </a:extLst>
                     </a:blip>
@@ -12366,7 +12658,7 @@
                   <pic:spPr>
                     <a:xfrm>
                       <a:off x="0" y="0"/>
-                      <a:ext cx="5732392" cy="5454502"/>
+                      <a:ext cx="5114375" cy="4866445"/>
                     </a:xfrm>
                     <a:prstGeom prst="rect">
                       <a:avLst/>
@@ -12413,13 +12705,13 @@
                     <pic:cNvPicPr/>
                   </pic:nvPicPr>
                   <pic:blipFill>
-                    <a:blip r:embed="rId18">
+                    <a:blip r:embed="rId19">
                       <a:extLst>
                         <a:ext uri="{28A0092B-C50C-407E-A947-70E740481C1C}">
                           <a14:useLocalDpi xmlns:a14="http://schemas.microsoft.com/office/drawing/2010/main" val="0"/>
                         </a:ext>
                         <a:ext uri="{96DAC541-7B7A-43D3-8B79-37D633B846F1}">
-                          <asvg:svgBlip xmlns:asvg="http://schemas.microsoft.com/office/drawing/2016/SVG/main" r:embed="rId19"/>
+                          <asvg:svgBlip xmlns:asvg="http://schemas.microsoft.com/office/drawing/2016/SVG/main" r:embed="rId20"/>
                         </a:ext>
                       </a:extLst>
                     </a:blip>
@@ -12466,7 +12758,6 @@
         <w:pStyle w:val="TtuloArial14"/>
       </w:pPr>
       <w:r>
-        <w:lastRenderedPageBreak/>
         <w:t xml:space="preserve">4.4. Modelagem de Classes </w:t>
       </w:r>
     </w:p>
@@ -12521,13 +12812,13 @@
                     <pic:cNvPicPr/>
                   </pic:nvPicPr>
                   <pic:blipFill>
-                    <a:blip r:embed="rId20">
+                    <a:blip r:embed="rId21">
                       <a:extLst>
                         <a:ext uri="{28A0092B-C50C-407E-A947-70E740481C1C}">
                           <a14:useLocalDpi xmlns:a14="http://schemas.microsoft.com/office/drawing/2010/main" val="0"/>
                         </a:ext>
                         <a:ext uri="{96DAC541-7B7A-43D3-8B79-37D633B846F1}">
-                          <asvg:svgBlip xmlns:asvg="http://schemas.microsoft.com/office/drawing/2016/SVG/main" r:embed="rId21"/>
+                          <asvg:svgBlip xmlns:asvg="http://schemas.microsoft.com/office/drawing/2016/SVG/main" r:embed="rId22"/>
                         </a:ext>
                       </a:extLst>
                     </a:blip>
@@ -12566,8 +12857,8 @@
       <w:pPr>
         <w:pStyle w:val="TtuloArial14"/>
       </w:pPr>
-      <w:bookmarkStart w:id="24" w:name="_heading=h.hr3kbtk4x2nu" w:colFirst="0" w:colLast="0"/>
-      <w:bookmarkEnd w:id="24"/>
+      <w:bookmarkStart w:id="23" w:name="_heading=h.hr3kbtk4x2nu" w:colFirst="0" w:colLast="0"/>
+      <w:bookmarkEnd w:id="23"/>
       <w:r>
         <w:rPr>
           <w:sz w:val="26"/>
@@ -12618,8 +12909,8 @@
       <w:pPr>
         <w:pStyle w:val="TtuloArial14"/>
       </w:pPr>
-      <w:bookmarkStart w:id="25" w:name="_heading=h.69z7oaxhhlr6" w:colFirst="0" w:colLast="0"/>
-      <w:bookmarkEnd w:id="25"/>
+      <w:bookmarkStart w:id="24" w:name="_heading=h.69z7oaxhhlr6" w:colFirst="0" w:colLast="0"/>
+      <w:bookmarkEnd w:id="24"/>
       <w:r>
         <w:rPr>
           <w:sz w:val="26"/>
@@ -12658,8 +12949,8 @@
       <w:pPr>
         <w:pStyle w:val="TtuloArial14"/>
       </w:pPr>
-      <w:bookmarkStart w:id="26" w:name="_heading=h.7rl3mf7n0h6t" w:colFirst="0" w:colLast="0"/>
-      <w:bookmarkEnd w:id="26"/>
+      <w:bookmarkStart w:id="25" w:name="_heading=h.7rl3mf7n0h6t" w:colFirst="0" w:colLast="0"/>
+      <w:bookmarkEnd w:id="25"/>
       <w:r>
         <w:rPr>
           <w:sz w:val="26"/>
@@ -14515,6 +14806,119 @@
     </w:lvl>
   </w:abstractNum>
   <w:abstractNum w:abstractNumId="16" w15:restartNumberingAfterBreak="0">
+    <w:nsid w:val="5B2B4701"/>
+    <w:multiLevelType w:val="hybridMultilevel"/>
+    <w:tmpl w:val="702E08B4"/>
+    <w:lvl w:ilvl="0" w:tplc="04160001">
+      <w:start w:val="1"/>
+      <w:numFmt w:val="bullet"/>
+      <w:lvlText w:val=""/>
+      <w:lvlJc w:val="left"/>
+      <w:pPr>
+        <w:ind w:left="720" w:hanging="360"/>
+      </w:pPr>
+      <w:rPr>
+        <w:rFonts w:ascii="Symbol" w:hAnsi="Symbol" w:hint="default"/>
+      </w:rPr>
+    </w:lvl>
+    <w:lvl w:ilvl="1" w:tplc="04160003" w:tentative="1">
+      <w:start w:val="1"/>
+      <w:numFmt w:val="bullet"/>
+      <w:lvlText w:val="o"/>
+      <w:lvlJc w:val="left"/>
+      <w:pPr>
+        <w:ind w:left="1440" w:hanging="360"/>
+      </w:pPr>
+      <w:rPr>
+        <w:rFonts w:ascii="Courier New" w:hAnsi="Courier New" w:cs="Courier New" w:hint="default"/>
+      </w:rPr>
+    </w:lvl>
+    <w:lvl w:ilvl="2" w:tplc="04160005" w:tentative="1">
+      <w:start w:val="1"/>
+      <w:numFmt w:val="bullet"/>
+      <w:lvlText w:val=""/>
+      <w:lvlJc w:val="left"/>
+      <w:pPr>
+        <w:ind w:left="2160" w:hanging="360"/>
+      </w:pPr>
+      <w:rPr>
+        <w:rFonts w:ascii="Wingdings" w:hAnsi="Wingdings" w:hint="default"/>
+      </w:rPr>
+    </w:lvl>
+    <w:lvl w:ilvl="3" w:tplc="04160001" w:tentative="1">
+      <w:start w:val="1"/>
+      <w:numFmt w:val="bullet"/>
+      <w:lvlText w:val=""/>
+      <w:lvlJc w:val="left"/>
+      <w:pPr>
+        <w:ind w:left="2880" w:hanging="360"/>
+      </w:pPr>
+      <w:rPr>
+        <w:rFonts w:ascii="Symbol" w:hAnsi="Symbol" w:hint="default"/>
+      </w:rPr>
+    </w:lvl>
+    <w:lvl w:ilvl="4" w:tplc="04160003" w:tentative="1">
+      <w:start w:val="1"/>
+      <w:numFmt w:val="bullet"/>
+      <w:lvlText w:val="o"/>
+      <w:lvlJc w:val="left"/>
+      <w:pPr>
+        <w:ind w:left="3600" w:hanging="360"/>
+      </w:pPr>
+      <w:rPr>
+        <w:rFonts w:ascii="Courier New" w:hAnsi="Courier New" w:cs="Courier New" w:hint="default"/>
+      </w:rPr>
+    </w:lvl>
+    <w:lvl w:ilvl="5" w:tplc="04160005" w:tentative="1">
+      <w:start w:val="1"/>
+      <w:numFmt w:val="bullet"/>
+      <w:lvlText w:val=""/>
+      <w:lvlJc w:val="left"/>
+      <w:pPr>
+        <w:ind w:left="4320" w:hanging="360"/>
+      </w:pPr>
+      <w:rPr>
+        <w:rFonts w:ascii="Wingdings" w:hAnsi="Wingdings" w:hint="default"/>
+      </w:rPr>
+    </w:lvl>
+    <w:lvl w:ilvl="6" w:tplc="04160001" w:tentative="1">
+      <w:start w:val="1"/>
+      <w:numFmt w:val="bullet"/>
+      <w:lvlText w:val=""/>
+      <w:lvlJc w:val="left"/>
+      <w:pPr>
+        <w:ind w:left="5040" w:hanging="360"/>
+      </w:pPr>
+      <w:rPr>
+        <w:rFonts w:ascii="Symbol" w:hAnsi="Symbol" w:hint="default"/>
+      </w:rPr>
+    </w:lvl>
+    <w:lvl w:ilvl="7" w:tplc="04160003" w:tentative="1">
+      <w:start w:val="1"/>
+      <w:numFmt w:val="bullet"/>
+      <w:lvlText w:val="o"/>
+      <w:lvlJc w:val="left"/>
+      <w:pPr>
+        <w:ind w:left="5760" w:hanging="360"/>
+      </w:pPr>
+      <w:rPr>
+        <w:rFonts w:ascii="Courier New" w:hAnsi="Courier New" w:cs="Courier New" w:hint="default"/>
+      </w:rPr>
+    </w:lvl>
+    <w:lvl w:ilvl="8" w:tplc="04160005" w:tentative="1">
+      <w:start w:val="1"/>
+      <w:numFmt w:val="bullet"/>
+      <w:lvlText w:val=""/>
+      <w:lvlJc w:val="left"/>
+      <w:pPr>
+        <w:ind w:left="6480" w:hanging="360"/>
+      </w:pPr>
+      <w:rPr>
+        <w:rFonts w:ascii="Wingdings" w:hAnsi="Wingdings" w:hint="default"/>
+      </w:rPr>
+    </w:lvl>
+  </w:abstractNum>
+  <w:abstractNum w:abstractNumId="17" w15:restartNumberingAfterBreak="0">
     <w:nsid w:val="5D8C0F48"/>
     <w:multiLevelType w:val="multilevel"/>
     <w:tmpl w:val="CAB07FF4"/>
@@ -14627,7 +15031,7 @@
       </w:rPr>
     </w:lvl>
   </w:abstractNum>
-  <w:abstractNum w:abstractNumId="17" w15:restartNumberingAfterBreak="0">
+  <w:abstractNum w:abstractNumId="18" w15:restartNumberingAfterBreak="0">
     <w:nsid w:val="5DC81D46"/>
     <w:multiLevelType w:val="multilevel"/>
     <w:tmpl w:val="62224320"/>
@@ -14772,7 +15176,7 @@
       </w:rPr>
     </w:lvl>
   </w:abstractNum>
-  <w:abstractNum w:abstractNumId="18" w15:restartNumberingAfterBreak="0">
+  <w:abstractNum w:abstractNumId="19" w15:restartNumberingAfterBreak="0">
     <w:nsid w:val="5F353138"/>
     <w:multiLevelType w:val="hybridMultilevel"/>
     <w:tmpl w:val="E6E8D5B0"/>
@@ -14858,7 +15262,7 @@
       </w:pPr>
     </w:lvl>
   </w:abstractNum>
-  <w:abstractNum w:abstractNumId="19" w15:restartNumberingAfterBreak="0">
+  <w:abstractNum w:abstractNumId="20" w15:restartNumberingAfterBreak="0">
     <w:nsid w:val="62E23CE5"/>
     <w:multiLevelType w:val="multilevel"/>
     <w:tmpl w:val="62224320"/>
@@ -15003,7 +15407,7 @@
       </w:rPr>
     </w:lvl>
   </w:abstractNum>
-  <w:abstractNum w:abstractNumId="20" w15:restartNumberingAfterBreak="0">
+  <w:abstractNum w:abstractNumId="21" w15:restartNumberingAfterBreak="0">
     <w:nsid w:val="632376E8"/>
     <w:multiLevelType w:val="multilevel"/>
     <w:tmpl w:val="0CBE1B1E"/>
@@ -15116,7 +15520,7 @@
       </w:rPr>
     </w:lvl>
   </w:abstractNum>
-  <w:abstractNum w:abstractNumId="21" w15:restartNumberingAfterBreak="0">
+  <w:abstractNum w:abstractNumId="22" w15:restartNumberingAfterBreak="0">
     <w:nsid w:val="662C758D"/>
     <w:multiLevelType w:val="hybridMultilevel"/>
     <w:tmpl w:val="9CA4A9E2"/>
@@ -15230,7 +15634,7 @@
       </w:rPr>
     </w:lvl>
   </w:abstractNum>
-  <w:abstractNum w:abstractNumId="22" w15:restartNumberingAfterBreak="0">
+  <w:abstractNum w:abstractNumId="23" w15:restartNumberingAfterBreak="0">
     <w:nsid w:val="672C529B"/>
     <w:multiLevelType w:val="multilevel"/>
     <w:tmpl w:val="480447BA"/>
@@ -15343,7 +15747,7 @@
       </w:rPr>
     </w:lvl>
   </w:abstractNum>
-  <w:abstractNum w:abstractNumId="23" w15:restartNumberingAfterBreak="0">
+  <w:abstractNum w:abstractNumId="24" w15:restartNumberingAfterBreak="0">
     <w:nsid w:val="69DD00A7"/>
     <w:multiLevelType w:val="hybridMultilevel"/>
     <w:tmpl w:val="550291C2"/>
@@ -15456,7 +15860,7 @@
       </w:rPr>
     </w:lvl>
   </w:abstractNum>
-  <w:abstractNum w:abstractNumId="24" w15:restartNumberingAfterBreak="0">
+  <w:abstractNum w:abstractNumId="25" w15:restartNumberingAfterBreak="0">
     <w:nsid w:val="6AC97509"/>
     <w:multiLevelType w:val="hybridMultilevel"/>
     <w:tmpl w:val="7BF867BC"/>
@@ -15569,7 +15973,7 @@
       </w:rPr>
     </w:lvl>
   </w:abstractNum>
-  <w:abstractNum w:abstractNumId="25" w15:restartNumberingAfterBreak="0">
+  <w:abstractNum w:abstractNumId="26" w15:restartNumberingAfterBreak="0">
     <w:nsid w:val="73972A49"/>
     <w:multiLevelType w:val="multilevel"/>
     <w:tmpl w:val="62224320"/>
@@ -15714,7 +16118,7 @@
       </w:rPr>
     </w:lvl>
   </w:abstractNum>
-  <w:abstractNum w:abstractNumId="26" w15:restartNumberingAfterBreak="0">
+  <w:abstractNum w:abstractNumId="27" w15:restartNumberingAfterBreak="0">
     <w:nsid w:val="75DE20DE"/>
     <w:multiLevelType w:val="multilevel"/>
     <w:tmpl w:val="480447BA"/>
@@ -15827,7 +16231,7 @@
       </w:rPr>
     </w:lvl>
   </w:abstractNum>
-  <w:abstractNum w:abstractNumId="27" w15:restartNumberingAfterBreak="0">
+  <w:abstractNum w:abstractNumId="28" w15:restartNumberingAfterBreak="0">
     <w:nsid w:val="792D0A1A"/>
     <w:multiLevelType w:val="multilevel"/>
     <w:tmpl w:val="7B4EF78A"/>
@@ -15972,7 +16376,7 @@
       </w:rPr>
     </w:lvl>
   </w:abstractNum>
-  <w:abstractNum w:abstractNumId="28" w15:restartNumberingAfterBreak="0">
+  <w:abstractNum w:abstractNumId="29" w15:restartNumberingAfterBreak="0">
     <w:nsid w:val="7A44474D"/>
     <w:multiLevelType w:val="hybridMultilevel"/>
     <w:tmpl w:val="0B7029FC"/>
@@ -16086,19 +16490,19 @@
     </w:lvl>
   </w:abstractNum>
   <w:num w:numId="1" w16cid:durableId="705368641">
-    <w:abstractNumId w:val="22"/>
+    <w:abstractNumId w:val="23"/>
   </w:num>
   <w:num w:numId="2" w16cid:durableId="1740209998">
     <w:abstractNumId w:val="14"/>
   </w:num>
   <w:num w:numId="3" w16cid:durableId="2049990490">
-    <w:abstractNumId w:val="20"/>
+    <w:abstractNumId w:val="21"/>
   </w:num>
   <w:num w:numId="4" w16cid:durableId="472525446">
-    <w:abstractNumId w:val="16"/>
+    <w:abstractNumId w:val="17"/>
   </w:num>
   <w:num w:numId="5" w16cid:durableId="1626692195">
-    <w:abstractNumId w:val="21"/>
+    <w:abstractNumId w:val="22"/>
   </w:num>
   <w:num w:numId="6" w16cid:durableId="191698685">
     <w:abstractNumId w:val="11"/>
@@ -16107,13 +16511,13 @@
     <w:abstractNumId w:val="2"/>
   </w:num>
   <w:num w:numId="8" w16cid:durableId="709912443">
-    <w:abstractNumId w:val="24"/>
+    <w:abstractNumId w:val="25"/>
   </w:num>
   <w:num w:numId="9" w16cid:durableId="662320385">
     <w:abstractNumId w:val="4"/>
   </w:num>
   <w:num w:numId="10" w16cid:durableId="501699741">
-    <w:abstractNumId w:val="28"/>
+    <w:abstractNumId w:val="29"/>
   </w:num>
   <w:num w:numId="11" w16cid:durableId="1268080786">
     <w:abstractNumId w:val="3"/>
@@ -16280,10 +16684,10 @@
     </w:lvlOverride>
   </w:num>
   <w:num w:numId="13" w16cid:durableId="1472088575">
-    <w:abstractNumId w:val="27"/>
+    <w:abstractNumId w:val="28"/>
   </w:num>
   <w:num w:numId="14" w16cid:durableId="1779332297">
-    <w:abstractNumId w:val="27"/>
+    <w:abstractNumId w:val="28"/>
     <w:lvlOverride w:ilvl="1">
       <w:lvl w:ilvl="1">
         <w:numFmt w:val="bullet"/>
@@ -16303,7 +16707,7 @@
     </w:lvlOverride>
   </w:num>
   <w:num w:numId="15" w16cid:durableId="562446156">
-    <w:abstractNumId w:val="26"/>
+    <w:abstractNumId w:val="27"/>
   </w:num>
   <w:num w:numId="16" w16cid:durableId="1446970154">
     <w:abstractNumId w:val="1"/>
@@ -16315,13 +16719,13 @@
     <w:abstractNumId w:val="8"/>
   </w:num>
   <w:num w:numId="19" w16cid:durableId="1022584186">
-    <w:abstractNumId w:val="17"/>
+    <w:abstractNumId w:val="18"/>
   </w:num>
   <w:num w:numId="20" w16cid:durableId="2094742254">
-    <w:abstractNumId w:val="25"/>
+    <w:abstractNumId w:val="26"/>
   </w:num>
   <w:num w:numId="21" w16cid:durableId="1721903392">
-    <w:abstractNumId w:val="19"/>
+    <w:abstractNumId w:val="20"/>
   </w:num>
   <w:num w:numId="22" w16cid:durableId="2006584892">
     <w:abstractNumId w:val="15"/>
@@ -16339,7 +16743,7 @@
     <w:abstractNumId w:val="12"/>
   </w:num>
   <w:num w:numId="27" w16cid:durableId="1558542066">
-    <w:abstractNumId w:val="23"/>
+    <w:abstractNumId w:val="24"/>
   </w:num>
   <w:num w:numId="28" w16cid:durableId="730613165">
     <w:abstractNumId w:val="13"/>
@@ -16351,7 +16755,10 @@
     <w:abstractNumId w:val="10"/>
   </w:num>
   <w:num w:numId="31" w16cid:durableId="1273971201">
-    <w:abstractNumId w:val="18"/>
+    <w:abstractNumId w:val="19"/>
+  </w:num>
+  <w:num w:numId="32" w16cid:durableId="1554924563">
+    <w:abstractNumId w:val="16"/>
   </w:num>
 </w:numbering>
 </file>
@@ -17458,15 +17865,24 @@
 </file>
 
 <file path=customXml/item1.xml><?xml version="1.0" encoding="utf-8"?>
-<?mso-contentType ?>
-<FormTemplates xmlns="http://schemas.microsoft.com/sharepoint/v3/contenttype/forms">
-  <Display>DocumentLibraryForm</Display>
-  <Edit>DocumentLibraryForm</Edit>
-  <New>DocumentLibraryForm</New>
-</FormTemplates>
+<p:properties xmlns:p="http://schemas.microsoft.com/office/2006/metadata/properties" xmlns:xsi="http://www.w3.org/2001/XMLSchema-instance" xmlns:pc="http://schemas.microsoft.com/office/infopath/2007/PartnerControls">
+  <documentManagement>
+    <ReferenceId xmlns="6fa5ee56-f9b3-4f89-bad3-5bf1d980fe74" xsi:nil="true"/>
+  </documentManagement>
+</p:properties>
 </file>
 
 <file path=customXml/item2.xml><?xml version="1.0" encoding="utf-8"?>
+<go:gDocsCustomXmlDataStorage xmlns:go="http://customooxmlschemas.google.com/" xmlns:r="http://schemas.openxmlformats.org/officeDocument/2006/relationships" uri="GoogleDocsCustomDataVersion2">
+  <go:docsCustomData xmlns:go="http://customooxmlschemas.google.com/" roundtripDataSignature="AMtx7mhLAuS/qIX7tsxCw9GO6oq2izNOyg==">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</go:docsCustomData>
+</go:gDocsCustomXmlDataStorage>
+</file>
+
+<file path=customXml/item3.xml><?xml version="1.0" encoding="utf-8"?>
+<b:Sources xmlns:b="http://schemas.openxmlformats.org/officeDocument/2006/bibliography" xmlns="http://schemas.openxmlformats.org/officeDocument/2006/bibliography" SelectedStyle="\APASixthEditionOfficeOnline.xsl" StyleName="APA" Version="6"/>
+</file>
+
+<file path=customXml/item4.xml><?xml version="1.0" encoding="utf-8"?>
 <ct:contentTypeSchema xmlns:ct="http://schemas.microsoft.com/office/2006/metadata/contentType" xmlns:ma="http://schemas.microsoft.com/office/2006/metadata/properties/metaAttributes" ct:_="" ma:_="" ma:contentTypeName="Documento" ma:contentTypeID="0x0101008D2D1FE2DBD8474694F8352D75E81789" ma:contentTypeVersion="4" ma:contentTypeDescription="Crie um novo documento." ma:contentTypeScope="" ma:versionID="488976f86ea96e127d62b2244a89d5f0">
   <xsd:schema xmlns:xsd="http://www.w3.org/2001/XMLSchema" xmlns:xs="http://www.w3.org/2001/XMLSchema" xmlns:p="http://schemas.microsoft.com/office/2006/metadata/properties" xmlns:ns2="6fa5ee56-f9b3-4f89-bad3-5bf1d980fe74" targetNamespace="http://schemas.microsoft.com/office/2006/metadata/properties" ma:root="true" ma:fieldsID="cee490cb9312a83de79aec5706705364" ns2:_="">
     <xsd:import namespace="6fa5ee56-f9b3-4f89-bad3-5bf1d980fe74"/>
@@ -17610,33 +18026,43 @@
 </ct:contentTypeSchema>
 </file>
 
-<file path=customXml/item3.xml><?xml version="1.0" encoding="utf-8"?>
-<b:Sources xmlns:b="http://schemas.openxmlformats.org/officeDocument/2006/bibliography" xmlns="http://schemas.openxmlformats.org/officeDocument/2006/bibliography" SelectedStyle="\APASixthEditionOfficeOnline.xsl" StyleName="APA" Version="6"/>
-</file>
-
-<file path=customXml/item4.xml><?xml version="1.0" encoding="utf-8"?>
-<go:gDocsCustomXmlDataStorage xmlns:go="http://customooxmlschemas.google.com/" xmlns:r="http://schemas.openxmlformats.org/officeDocument/2006/relationships" uri="GoogleDocsCustomDataVersion2">
-  <go:docsCustomData xmlns:go="http://customooxmlschemas.google.com/" roundtripDataSignature="AMtx7mhLAuS/qIX7tsxCw9GO6oq2izNOyg==">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</go:docsCustomData>
-</go:gDocsCustomXmlDataStorage>
-</file>
-
 <file path=customXml/item5.xml><?xml version="1.0" encoding="utf-8"?>
-<p:properties xmlns:p="http://schemas.microsoft.com/office/2006/metadata/properties" xmlns:xsi="http://www.w3.org/2001/XMLSchema-instance" xmlns:pc="http://schemas.microsoft.com/office/infopath/2007/PartnerControls">
-  <documentManagement>
-    <ReferenceId xmlns="6fa5ee56-f9b3-4f89-bad3-5bf1d980fe74" xsi:nil="true"/>
-  </documentManagement>
-</p:properties>
+<?mso-contentType ?>
+<FormTemplates xmlns="http://schemas.microsoft.com/sharepoint/v3/contenttype/forms">
+  <Display>DocumentLibraryForm</Display>
+  <Edit>DocumentLibraryForm</Edit>
+  <New>DocumentLibraryForm</New>
+</FormTemplates>
 </file>
 
 <file path=customXml/itemProps1.xml><?xml version="1.0" encoding="utf-8"?>
-<ds:datastoreItem xmlns:ds="http://schemas.openxmlformats.org/officeDocument/2006/customXml" ds:itemID="{59619102-EBF3-43A8-A324-0DD9BC0BC61B}">
+<ds:datastoreItem xmlns:ds="http://schemas.openxmlformats.org/officeDocument/2006/customXml" ds:itemID="{746EF8FE-C4CA-440C-87F2-886A6299C564}">
   <ds:schemaRefs>
-    <ds:schemaRef ds:uri="http://schemas.microsoft.com/sharepoint/v3/contenttype/forms"/>
+    <ds:schemaRef ds:uri="http://schemas.microsoft.com/office/2006/metadata/properties"/>
+    <ds:schemaRef ds:uri="http://schemas.microsoft.com/office/infopath/2007/PartnerControls"/>
+    <ds:schemaRef ds:uri="6fa5ee56-f9b3-4f89-bad3-5bf1d980fe74"/>
   </ds:schemaRefs>
 </ds:datastoreItem>
 </file>
 
 <file path=customXml/itemProps2.xml><?xml version="1.0" encoding="utf-8"?>
+<ds:datastoreItem xmlns:ds="http://schemas.openxmlformats.org/officeDocument/2006/customXml" ds:itemID="{11111111-1234-1234-1234-123412341234}">
+  <ds:schemaRefs>
+    <ds:schemaRef ds:uri="http://customooxmlschemas.google.com/"/>
+    <ds:schemaRef ds:uri="http://schemas.openxmlformats.org/officeDocument/2006/relationships"/>
+  </ds:schemaRefs>
+</ds:datastoreItem>
+</file>
+
+<file path=customXml/itemProps3.xml><?xml version="1.0" encoding="utf-8"?>
+<ds:datastoreItem xmlns:ds="http://schemas.openxmlformats.org/officeDocument/2006/customXml" ds:itemID="{737906E2-AC7A-409B-AEB6-0739B4653056}">
+  <ds:schemaRefs>
+    <ds:schemaRef ds:uri="http://schemas.openxmlformats.org/officeDocument/2006/bibliography"/>
+  </ds:schemaRefs>
+</ds:datastoreItem>
+</file>
+
+<file path=customXml/itemProps4.xml><?xml version="1.0" encoding="utf-8"?>
 <ds:datastoreItem xmlns:ds="http://schemas.openxmlformats.org/officeDocument/2006/customXml" ds:itemID="{35700912-2453-4E94-9FAB-039F0482683D}">
   <ds:schemaRefs>
     <ds:schemaRef ds:uri="http://schemas.microsoft.com/office/2006/metadata/contentType"/>
@@ -17654,29 +18080,10 @@
 </ds:datastoreItem>
 </file>
 
-<file path=customXml/itemProps3.xml><?xml version="1.0" encoding="utf-8"?>
-<ds:datastoreItem xmlns:ds="http://schemas.openxmlformats.org/officeDocument/2006/customXml" ds:itemID="{737906E2-AC7A-409B-AEB6-0739B4653056}">
+<file path=customXml/itemProps5.xml><?xml version="1.0" encoding="utf-8"?>
+<ds:datastoreItem xmlns:ds="http://schemas.openxmlformats.org/officeDocument/2006/customXml" ds:itemID="{59619102-EBF3-43A8-A324-0DD9BC0BC61B}">
   <ds:schemaRefs>
-    <ds:schemaRef ds:uri="http://schemas.openxmlformats.org/officeDocument/2006/bibliography"/>
-  </ds:schemaRefs>
-</ds:datastoreItem>
-</file>
-
-<file path=customXml/itemProps4.xml><?xml version="1.0" encoding="utf-8"?>
-<ds:datastoreItem xmlns:ds="http://schemas.openxmlformats.org/officeDocument/2006/customXml" ds:itemID="{11111111-1234-1234-1234-123412341234}">
-  <ds:schemaRefs>
-    <ds:schemaRef ds:uri="http://customooxmlschemas.google.com/"/>
-    <ds:schemaRef ds:uri="http://schemas.openxmlformats.org/officeDocument/2006/relationships"/>
-  </ds:schemaRefs>
-</ds:datastoreItem>
-</file>
-
-<file path=customXml/itemProps5.xml><?xml version="1.0" encoding="utf-8"?>
-<ds:datastoreItem xmlns:ds="http://schemas.openxmlformats.org/officeDocument/2006/customXml" ds:itemID="{746EF8FE-C4CA-440C-87F2-886A6299C564}">
-  <ds:schemaRefs>
-    <ds:schemaRef ds:uri="http://schemas.microsoft.com/office/2006/metadata/properties"/>
-    <ds:schemaRef ds:uri="http://schemas.microsoft.com/office/infopath/2007/PartnerControls"/>
-    <ds:schemaRef ds:uri="6fa5ee56-f9b3-4f89-bad3-5bf1d980fe74"/>
+    <ds:schemaRef ds:uri="http://schemas.microsoft.com/sharepoint/v3/contenttype/forms"/>
   </ds:schemaRefs>
 </ds:datastoreItem>
 </file>
</xml_diff>

<commit_message>
docs: updated .docx file
</commit_message>
<xml_diff>
--- a/docs/ESII(noite) Especificação de Requisitos de Software Munitour.docx
+++ b/docs/ESII(noite) Especificação de Requisitos de Software Munitour.docx
@@ -152,7 +152,7 @@
     <w:p>
       <w:r>
         <w:pict w14:anchorId="25F06DA1">
-          <v:rect id="_x0000_i1025" style="width:0;height:1.5pt" o:hralign="center" o:hrstd="t" o:hr="t" fillcolor="#a0a0a0" stroked="f"/>
+          <v:rect id="_x0000_i1026" style="width:0;height:1.5pt" o:hralign="center" o:hrstd="t" o:hr="t" fillcolor="#a0a0a0" stroked="f"/>
         </w:pict>
       </w:r>
     </w:p>
@@ -353,7 +353,7 @@
     <w:p>
       <w:r>
         <w:pict w14:anchorId="13AA8CF6">
-          <v:rect id="_x0000_i1026" style="width:0;height:1.5pt" o:hralign="center" o:hrstd="t" o:hr="t" fillcolor="#a0a0a0" stroked="f"/>
+          <v:rect id="_x0000_i1027" style="width:0;height:1.5pt" o:hralign="center" o:hrstd="t" o:hr="t" fillcolor="#a0a0a0" stroked="f"/>
         </w:pict>
       </w:r>
     </w:p>
@@ -886,7 +886,7 @@
       </w:pPr>
       <w:r>
         <w:pict w14:anchorId="41811B01">
-          <v:rect id="_x0000_i1027" style="width:0;height:1.5pt" o:hralign="center" o:hrstd="t" o:hr="t" fillcolor="#a0a0a0" stroked="f"/>
+          <v:rect id="_x0000_i1028" style="width:0;height:1.5pt" o:hralign="center" o:hrstd="t" o:hr="t" fillcolor="#a0a0a0" stroked="f"/>
         </w:pict>
       </w:r>
     </w:p>
@@ -1106,26 +1106,7 @@
           <w:sz w:val="22"/>
           <w:szCs w:val="22"/>
         </w:rPr>
-        <w:t xml:space="preserve">. </w:t>
-      </w:r>
-      <w:r>
-        <w:rPr>
-          <w:b/>
-          <w:color w:val="auto"/>
-          <w:sz w:val="22"/>
-          <w:szCs w:val="22"/>
-          <w:highlight w:val="yellow"/>
-        </w:rPr>
-        <w:t>Fichas de Requisitos</w:t>
-      </w:r>
-      <w:r>
-        <w:rPr>
-          <w:b/>
-          <w:color w:val="auto"/>
-          <w:sz w:val="22"/>
-          <w:szCs w:val="22"/>
-        </w:rPr>
-        <w:t xml:space="preserve"> </w:t>
+        <w:t xml:space="preserve">. Fichas de Requisitos </w:t>
       </w:r>
     </w:p>
     <w:tbl>
@@ -1496,7 +1477,6 @@
               <w:rPr>
                 <w:sz w:val="20"/>
                 <w:szCs w:val="20"/>
-                <w:highlight w:val="yellow"/>
               </w:rPr>
               <w:t xml:space="preserve">O sistema deve permitir a visualização em 360° dos locais turísticos selecionados pelo usuário. O sistema deve exibir controles de navegação (rotação, zoom, </w:t>
             </w:r>
@@ -1505,7 +1485,6 @@
               <w:rPr>
                 <w:sz w:val="20"/>
                 <w:szCs w:val="20"/>
-                <w:highlight w:val="yellow"/>
               </w:rPr>
               <w:t>fullscreen</w:t>
             </w:r>
@@ -1514,7 +1493,6 @@
               <w:rPr>
                 <w:sz w:val="20"/>
                 <w:szCs w:val="20"/>
-                <w:highlight w:val="yellow"/>
               </w:rPr>
               <w:t>), informações sobre qualidade da imagem (resolução disponível), e permitir compartilhamento da visualização. Deve suportar dispositivos móveis e desktop com interface adaptativa.</w:t>
             </w:r>
@@ -1810,7 +1788,6 @@
               <w:rPr>
                 <w:sz w:val="20"/>
                 <w:szCs w:val="20"/>
-                <w:highlight w:val="yellow"/>
               </w:rPr>
               <w:t xml:space="preserve">O usuário consegue acessar a visualização em 360° sem falhas, navegar pela imagem com controles intuitivos, e visualizar em modo </w:t>
             </w:r>
@@ -1819,7 +1796,6 @@
               <w:rPr>
                 <w:sz w:val="20"/>
                 <w:szCs w:val="20"/>
-                <w:highlight w:val="yellow"/>
               </w:rPr>
               <w:t>fullscreen</w:t>
             </w:r>
@@ -1828,7 +1804,6 @@
               <w:rPr>
                 <w:sz w:val="20"/>
                 <w:szCs w:val="20"/>
-                <w:highlight w:val="yellow"/>
               </w:rPr>
               <w:t>.</w:t>
             </w:r>
@@ -2357,22 +2332,7 @@
                 <w:sz w:val="20"/>
                 <w:szCs w:val="20"/>
               </w:rPr>
-              <w:t> </w:t>
-            </w:r>
-            <w:r>
-              <w:rPr>
-                <w:sz w:val="20"/>
-                <w:szCs w:val="20"/>
-                <w:highlight w:val="yellow"/>
-              </w:rPr>
-              <w:t>sistema deve permitir que o usuário visualize recomendações de estabelecimentos locais (restaurantes, comércios). O sistema deve apresentar: nome, tipo de estabelecimento, endereço, horário de funcionamento, telefone, foto principal, distância do usuário, e status de validação municipal. Deve permitir filtros por: tipo de estabelecimento, distância (500m, 1km, 2km, 5km), horário de funcionamento, e avaliação. A busca deve ser possível por nome ou categoria</w:t>
-            </w:r>
-            <w:r>
-              <w:rPr>
-                <w:sz w:val="20"/>
-                <w:szCs w:val="20"/>
-              </w:rPr>
-              <w:t>.</w:t>
+              <w:t> sistema deve permitir que o usuário visualize recomendações de estabelecimentos locais (restaurantes, comércios). O sistema deve apresentar: nome, tipo de estabelecimento, endereço, horário de funcionamento, telefone, foto principal, distância do usuário, e status de validação municipal. Deve permitir filtros por: tipo de estabelecimento, distância (500m, 1km, 2km, 5km), horário de funcionamento, e avaliação. A busca deve ser possível por nome ou categoria.</w:t>
             </w:r>
           </w:p>
         </w:tc>
@@ -2659,7 +2619,6 @@
               <w:rPr>
                 <w:sz w:val="20"/>
                 <w:szCs w:val="20"/>
-                <w:highlight w:val="yellow"/>
               </w:rPr>
               <w:t>O usuário consegue visualizar uma lista de estabelecimentos próximos com informações relevantes, aplicar filtros de busca, e acessar detalhes completos de cada estabelecimento.</w:t>
             </w:r>
@@ -3187,7 +3146,6 @@
               <w:rPr>
                 <w:sz w:val="20"/>
                 <w:szCs w:val="20"/>
-                <w:highlight w:val="yellow"/>
               </w:rPr>
               <w:t>O sistema deve exibir informações históricas e culturais detalhadas sobre os pontos turísticos selecionados. As informações devem incluir: período histórico, descrição detalhada, importância cultural, eventos históricos marcantes, galeria de fotos antigas e atuais, linha do tempo interativa, e referências bibliográficas. Deve permitir busca por período histórico ou tema.</w:t>
             </w:r>
@@ -3477,7 +3435,6 @@
               <w:rPr>
                 <w:sz w:val="20"/>
                 <w:szCs w:val="20"/>
-                <w:highlight w:val="yellow"/>
               </w:rPr>
               <w:t>O usuário consegue ler ou ouvir as informações históricas associadas a um ponto turístico, navegar pela linha do tempo, e visualizar fotos históricas.</w:t>
             </w:r>
@@ -3821,7 +3778,6 @@
               <w:rPr>
                 <w:sz w:val="20"/>
                 <w:szCs w:val="20"/>
-                <w:highlight w:val="yellow"/>
               </w:rPr>
               <w:t>RF04</w:t>
             </w:r>
@@ -4033,14 +3989,12 @@
               <w:rPr>
                 <w:sz w:val="20"/>
                 <w:szCs w:val="20"/>
-                <w:highlight w:val="yellow"/>
-              </w:rPr>
-            </w:pPr>
-            <w:r>
-              <w:rPr>
-                <w:sz w:val="20"/>
-                <w:szCs w:val="20"/>
-                <w:highlight w:val="yellow"/>
+              </w:rPr>
+            </w:pPr>
+            <w:r>
+              <w:rPr>
+                <w:sz w:val="20"/>
+                <w:szCs w:val="20"/>
               </w:rPr>
               <w:t>O sistema deve apresentar um mapa interativo da cidade mostrando pontos turísticos, estabelecimentos locais, e rotas. O mapa deve permitir: zoom, navegação, filtros por categoria, visualização em camadas (pontos turísticos, estabelecimentos, rotas), e integração com GPS. Deve exibir informações resumidas ao clicar em marcadores.</w:t>
             </w:r>
@@ -4678,7 +4632,6 @@
               <w:rPr>
                 <w:sz w:val="20"/>
                 <w:szCs w:val="20"/>
-                <w:highlight w:val="yellow"/>
               </w:rPr>
               <w:t>RF05</w:t>
             </w:r>
@@ -4890,14 +4843,12 @@
               <w:rPr>
                 <w:sz w:val="20"/>
                 <w:szCs w:val="20"/>
-                <w:highlight w:val="yellow"/>
-              </w:rPr>
-            </w:pPr>
-            <w:r>
-              <w:rPr>
-                <w:sz w:val="20"/>
-                <w:szCs w:val="20"/>
-                <w:highlight w:val="yellow"/>
+              </w:rPr>
+            </w:pPr>
+            <w:r>
+              <w:rPr>
+                <w:sz w:val="20"/>
+                <w:szCs w:val="20"/>
               </w:rPr>
               <w:t>O sistema deve permitir ao usuário criar e visualizar rotas personalizadas conectando múltiplos pontos turísticos. Deve calcular: tempo estimado de percurso, distância total, meio de transporte (a pé, transporte público, carro), e pontos de interesse no trajeto. Deve permitir reordenação de pontos e otimização automática da rota.</w:t>
             </w:r>
@@ -5530,7 +5481,6 @@
               <w:rPr>
                 <w:sz w:val="20"/>
                 <w:szCs w:val="20"/>
-                <w:highlight w:val="yellow"/>
               </w:rPr>
               <w:t>RF06</w:t>
             </w:r>
@@ -5716,6 +5666,7 @@
                 <w:sz w:val="20"/>
                 <w:szCs w:val="20"/>
               </w:rPr>
+              <w:lastRenderedPageBreak/>
               <w:t>Descrição</w:t>
             </w:r>
           </w:p>
@@ -5742,14 +5693,12 @@
               <w:rPr>
                 <w:sz w:val="20"/>
                 <w:szCs w:val="20"/>
-                <w:highlight w:val="yellow"/>
-              </w:rPr>
-            </w:pPr>
-            <w:r>
-              <w:rPr>
-                <w:sz w:val="20"/>
-                <w:szCs w:val="20"/>
-                <w:highlight w:val="yellow"/>
+              </w:rPr>
+            </w:pPr>
+            <w:r>
+              <w:rPr>
+                <w:sz w:val="20"/>
+                <w:szCs w:val="20"/>
               </w:rPr>
               <w:t xml:space="preserve">O sistema deve permitir que administradores municipais gerenciem o conteúdo turístico. Funcionalidades incluem: adicionar/editar/remover pontos turísticos, fazer upload de conteúdo 360°, gerenciar informações históricas, aprovar alterações, e controlar visibilidade do conteúdo. Deve manter histórico de alterações e permitir </w:t>
             </w:r>
@@ -5758,7 +5707,6 @@
               <w:rPr>
                 <w:sz w:val="20"/>
                 <w:szCs w:val="20"/>
-                <w:highlight w:val="yellow"/>
               </w:rPr>
               <w:t>rollback</w:t>
             </w:r>
@@ -5767,7 +5715,6 @@
               <w:rPr>
                 <w:sz w:val="20"/>
                 <w:szCs w:val="20"/>
-                <w:highlight w:val="yellow"/>
               </w:rPr>
               <w:t>.</w:t>
             </w:r>
@@ -6400,7 +6347,6 @@
               <w:rPr>
                 <w:sz w:val="20"/>
                 <w:szCs w:val="20"/>
-                <w:highlight w:val="yellow"/>
               </w:rPr>
               <w:t>RF07</w:t>
             </w:r>
@@ -6612,14 +6558,12 @@
               <w:rPr>
                 <w:sz w:val="20"/>
                 <w:szCs w:val="20"/>
-                <w:highlight w:val="yellow"/>
-              </w:rPr>
-            </w:pPr>
-            <w:r>
-              <w:rPr>
-                <w:sz w:val="20"/>
-                <w:szCs w:val="20"/>
-                <w:highlight w:val="yellow"/>
+              </w:rPr>
+            </w:pPr>
+            <w:r>
+              <w:rPr>
+                <w:sz w:val="20"/>
+                <w:szCs w:val="20"/>
               </w:rPr>
               <w:t>O sistema deve permitir que administradores municipais validem estabelecimentos locais cadastrados. O processo deve incluir: análise de documentação, verificação de informações, aprovação/rejeição com justificativa, e comunicação automática com o estabelecimento. Deve manter status de validação e histórico do processo.</w:t>
             </w:r>
@@ -6876,6 +6820,7 @@
                 <w:sz w:val="20"/>
                 <w:szCs w:val="20"/>
               </w:rPr>
+              <w:lastRenderedPageBreak/>
               <w:t>Critério de Aceitação</w:t>
             </w:r>
           </w:p>
@@ -7252,7 +7197,6 @@
               <w:rPr>
                 <w:sz w:val="20"/>
                 <w:szCs w:val="20"/>
-                <w:highlight w:val="yellow"/>
               </w:rPr>
               <w:t>RF08</w:t>
             </w:r>
@@ -7464,14 +7408,12 @@
               <w:rPr>
                 <w:sz w:val="20"/>
                 <w:szCs w:val="20"/>
-                <w:highlight w:val="yellow"/>
-              </w:rPr>
-            </w:pPr>
-            <w:r>
-              <w:rPr>
-                <w:sz w:val="20"/>
-                <w:szCs w:val="20"/>
-                <w:highlight w:val="yellow"/>
+              </w:rPr>
+            </w:pPr>
+            <w:r>
+              <w:rPr>
+                <w:sz w:val="20"/>
+                <w:szCs w:val="20"/>
               </w:rPr>
               <w:t>O sistema deve permitir que proprietários de estabelecimentos se cadastrem na plataforma. O formulário deve incluir: dados básicos (nome, endereço, telefone), tipo de estabelecimento, horário de funcionamento, fotos, descrição, e documentação comprobatória.</w:t>
             </w:r>
@@ -7482,24 +7424,14 @@
               <w:rPr>
                 <w:sz w:val="20"/>
                 <w:szCs w:val="20"/>
-                <w:highlight w:val="yellow"/>
-              </w:rPr>
-            </w:pPr>
-            <w:r>
-              <w:rPr>
-                <w:sz w:val="20"/>
-                <w:szCs w:val="20"/>
-                <w:highlight w:val="yellow"/>
-              </w:rPr>
-              <w:t>Deve validar informações obrigatórias e enviar para aprovação municipal</w:t>
-            </w:r>
-            <w:r>
-              <w:rPr>
-                <w:sz w:val="20"/>
-                <w:szCs w:val="20"/>
-                <w:highlight w:val="yellow"/>
-              </w:rPr>
-              <w:t>.</w:t>
+              </w:rPr>
+            </w:pPr>
+            <w:r>
+              <w:rPr>
+                <w:sz w:val="20"/>
+                <w:szCs w:val="20"/>
+              </w:rPr>
+              <w:t>Deve validar informações obrigatórias e enviar para aprovação municipal.</w:t>
             </w:r>
           </w:p>
         </w:tc>
@@ -8041,6 +7973,7 @@
                 <w:sz w:val="20"/>
                 <w:szCs w:val="20"/>
               </w:rPr>
+              <w:lastRenderedPageBreak/>
               <w:t>Campos</w:t>
             </w:r>
           </w:p>
@@ -8146,7 +8079,6 @@
               <w:rPr>
                 <w:sz w:val="20"/>
                 <w:szCs w:val="20"/>
-                <w:highlight w:val="yellow"/>
               </w:rPr>
               <w:t>RF09</w:t>
             </w:r>
@@ -8358,14 +8290,12 @@
               <w:rPr>
                 <w:sz w:val="20"/>
                 <w:szCs w:val="20"/>
-                <w:highlight w:val="yellow"/>
-              </w:rPr>
-            </w:pPr>
-            <w:r>
-              <w:rPr>
-                <w:sz w:val="20"/>
-                <w:szCs w:val="20"/>
-                <w:highlight w:val="yellow"/>
+              </w:rPr>
+            </w:pPr>
+            <w:r>
+              <w:rPr>
+                <w:sz w:val="20"/>
+                <w:szCs w:val="20"/>
               </w:rPr>
               <w:t xml:space="preserve">O sistema deve permitir que estabelecimentos já cadastrados atualizem suas informações. Deve permitir edição de: dados de contato, horários, fotos, </w:t>
             </w:r>
@@ -8373,7 +8303,6 @@
               <w:rPr>
                 <w:sz w:val="20"/>
                 <w:szCs w:val="20"/>
-                <w:highlight w:val="yellow"/>
               </w:rPr>
               <w:t>descrições e cardápio/serviços</w:t>
             </w:r>
@@ -8381,7 +8310,6 @@
               <w:rPr>
                 <w:sz w:val="20"/>
                 <w:szCs w:val="20"/>
-                <w:highlight w:val="yellow"/>
               </w:rPr>
               <w:t>. Alterações significativas devem passar por nova validação municipal.</w:t>
             </w:r>
@@ -8942,7 +8870,6 @@
           <w:b/>
           <w:bCs/>
           <w:szCs w:val="24"/>
-          <w:highlight w:val="yellow"/>
         </w:rPr>
       </w:pPr>
       <w:r>
@@ -8950,7 +8877,6 @@
           <w:b/>
           <w:bCs/>
           <w:szCs w:val="24"/>
-          <w:highlight w:val="yellow"/>
         </w:rPr>
         <w:t>RNF0</w:t>
       </w:r>
@@ -8959,7 +8885,6 @@
           <w:b/>
           <w:bCs/>
           <w:szCs w:val="24"/>
-          <w:highlight w:val="yellow"/>
         </w:rPr>
         <w:t>1</w:t>
       </w:r>
@@ -8968,7 +8893,6 @@
           <w:b/>
           <w:bCs/>
           <w:szCs w:val="24"/>
-          <w:highlight w:val="yellow"/>
         </w:rPr>
         <w:t xml:space="preserve">: </w:t>
       </w:r>
@@ -8977,7 +8901,6 @@
           <w:b/>
           <w:bCs/>
           <w:szCs w:val="24"/>
-          <w:highlight w:val="yellow"/>
         </w:rPr>
         <w:t>Disponibilidade</w:t>
       </w:r>
@@ -9034,7 +8957,6 @@
           <w:b/>
           <w:bCs/>
           <w:szCs w:val="24"/>
-          <w:highlight w:val="yellow"/>
         </w:rPr>
       </w:pPr>
       <w:r>
@@ -9042,7 +8964,6 @@
           <w:b/>
           <w:bCs/>
           <w:szCs w:val="24"/>
-          <w:highlight w:val="yellow"/>
         </w:rPr>
         <w:t xml:space="preserve">RNF02: </w:t>
       </w:r>
@@ -9051,7 +8972,6 @@
           <w:b/>
           <w:bCs/>
           <w:szCs w:val="24"/>
-          <w:highlight w:val="yellow"/>
         </w:rPr>
         <w:t>Responsividade e Compatibilidade</w:t>
       </w:r>
@@ -9071,6 +8991,7 @@
         <w:rPr>
           <w:szCs w:val="24"/>
         </w:rPr>
+        <w:lastRenderedPageBreak/>
         <w:t>O sistema deve ser responsivo, funcionando adequadamente em dispositivos móveis (smartphones e tablets), navegadores web desktop e totens urbanos com telas de toque.</w:t>
       </w:r>
     </w:p>
@@ -9114,7 +9035,6 @@
           <w:b/>
           <w:bCs/>
           <w:sz w:val="22"/>
-          <w:highlight w:val="yellow"/>
         </w:rPr>
       </w:pPr>
       <w:r>
@@ -9122,7 +9042,6 @@
           <w:b/>
           <w:bCs/>
           <w:szCs w:val="24"/>
-          <w:highlight w:val="yellow"/>
         </w:rPr>
         <w:t xml:space="preserve">RNF03: </w:t>
       </w:r>
@@ -9131,7 +9050,6 @@
           <w:b/>
           <w:bCs/>
           <w:szCs w:val="24"/>
-          <w:highlight w:val="yellow"/>
         </w:rPr>
         <w:t>Performance</w:t>
       </w:r>
@@ -9213,7 +9131,6 @@
           <w:b/>
           <w:bCs/>
           <w:szCs w:val="24"/>
-          <w:highlight w:val="yellow"/>
         </w:rPr>
         <w:t>RNF0</w:t>
       </w:r>
@@ -9222,7 +9139,6 @@
           <w:b/>
           <w:bCs/>
           <w:szCs w:val="24"/>
-          <w:highlight w:val="yellow"/>
         </w:rPr>
         <w:t>4</w:t>
       </w:r>
@@ -9231,7 +9147,6 @@
           <w:b/>
           <w:bCs/>
           <w:szCs w:val="24"/>
-          <w:highlight w:val="yellow"/>
         </w:rPr>
         <w:t>: Usabilidade</w:t>
       </w:r>
@@ -9312,7 +9227,6 @@
           <w:b/>
           <w:bCs/>
           <w:sz w:val="22"/>
-          <w:highlight w:val="yellow"/>
         </w:rPr>
       </w:pPr>
       <w:r>
@@ -9320,7 +9234,6 @@
           <w:b/>
           <w:bCs/>
           <w:szCs w:val="24"/>
-          <w:highlight w:val="yellow"/>
         </w:rPr>
         <w:t xml:space="preserve">RNF05: </w:t>
       </w:r>
@@ -9329,7 +9242,6 @@
           <w:b/>
           <w:bCs/>
           <w:szCs w:val="24"/>
-          <w:highlight w:val="yellow"/>
         </w:rPr>
         <w:t>Segurança</w:t>
       </w:r>
@@ -9423,7 +9335,6 @@
           <w:b/>
           <w:bCs/>
           <w:sz w:val="22"/>
-          <w:highlight w:val="yellow"/>
         </w:rPr>
       </w:pPr>
       <w:r>
@@ -9431,7 +9342,6 @@
           <w:b/>
           <w:bCs/>
           <w:szCs w:val="24"/>
-          <w:highlight w:val="yellow"/>
         </w:rPr>
         <w:t>RNF06: Escalabilidade</w:t>
       </w:r>
@@ -9487,7 +9397,6 @@
           <w:b/>
           <w:bCs/>
           <w:sz w:val="22"/>
-          <w:highlight w:val="yellow"/>
         </w:rPr>
       </w:pPr>
       <w:r>
@@ -9495,7 +9404,6 @@
           <w:b/>
           <w:bCs/>
           <w:szCs w:val="24"/>
-          <w:highlight w:val="yellow"/>
         </w:rPr>
         <w:t>RNF0</w:t>
       </w:r>
@@ -9504,7 +9412,6 @@
           <w:b/>
           <w:bCs/>
           <w:szCs w:val="24"/>
-          <w:highlight w:val="yellow"/>
         </w:rPr>
         <w:t>7</w:t>
       </w:r>
@@ -9513,7 +9420,6 @@
           <w:b/>
           <w:bCs/>
           <w:szCs w:val="24"/>
-          <w:highlight w:val="yellow"/>
         </w:rPr>
         <w:t>: Offline</w:t>
       </w:r>
@@ -9564,7 +9470,7 @@
       </w:pPr>
       <w:r>
         <w:pict w14:anchorId="10F5DFEA">
-          <v:rect id="_x0000_i1028" style="width:0;height:1.5pt" o:hralign="center" o:hrstd="t" o:hr="t" fillcolor="#a0a0a0" stroked="f"/>
+          <v:rect id="_x0000_i1029" style="width:0;height:1.5pt" o:hralign="center" o:hrstd="t" o:hr="t" fillcolor="#a0a0a0" stroked="f"/>
         </w:pict>
       </w:r>
     </w:p>
@@ -9590,6 +9496,7 @@
           <w:sz w:val="26"/>
           <w:szCs w:val="26"/>
         </w:rPr>
+        <w:lastRenderedPageBreak/>
         <w:t xml:space="preserve">4. </w:t>
       </w:r>
       <w:r>
@@ -9729,9 +9636,6 @@
         <w:pStyle w:val="Ttulo2"/>
       </w:pPr>
       <w:r>
-        <w:rPr>
-          <w:highlight w:val="yellow"/>
-        </w:rPr>
         <w:t>Para Turistas:</w:t>
       </w:r>
     </w:p>
@@ -9854,9 +9758,6 @@
         </w:rPr>
       </w:pPr>
       <w:r>
-        <w:rPr>
-          <w:highlight w:val="yellow"/>
-        </w:rPr>
         <w:t>Para Administradores Municipais:</w:t>
       </w:r>
     </w:p>
@@ -9876,13 +9777,7 @@
         <w:t xml:space="preserve">Gerenciar Conteúdo Turístico: </w:t>
       </w:r>
       <w:r>
-        <w:t xml:space="preserve">Administrador mantém informações dos </w:t>
-      </w:r>
-      <w:r>
-        <w:t>pontos</w:t>
-      </w:r>
-      <w:r>
-        <w:t xml:space="preserve"> turísticos.</w:t>
+        <w:t>Administrador mantém informações dos pontos turísticos.</w:t>
       </w:r>
     </w:p>
     <w:p>
@@ -9920,10 +9815,7 @@
         <w:t>Atualizar Informações Históricas:</w:t>
       </w:r>
       <w:r>
-        <w:t xml:space="preserve"> </w:t>
-      </w:r>
-      <w:r>
-        <w:t>Administrador gerencia conteúdo histórico</w:t>
+        <w:t xml:space="preserve"> Administrador gerencia conteúdo histórico</w:t>
       </w:r>
       <w:r>
         <w:t>.</w:t>
@@ -9942,9 +9834,7 @@
         <w:pStyle w:val="Ttulo2"/>
       </w:pPr>
       <w:r>
-        <w:rPr>
-          <w:highlight w:val="yellow"/>
-        </w:rPr>
+        <w:lastRenderedPageBreak/>
         <w:t>Para Estabelecimentos Locais:</w:t>
       </w:r>
     </w:p>
@@ -9965,14 +9855,7 @@
           <w:b/>
           <w:bCs/>
         </w:rPr>
-        <w:t>Cadastrar Estabelecimento:</w:t>
-      </w:r>
-      <w:r>
-        <w:rPr>
-          <w:b/>
-          <w:bCs/>
-        </w:rPr>
-        <w:t xml:space="preserve"> </w:t>
+        <w:t xml:space="preserve">Cadastrar Estabelecimento: </w:t>
       </w:r>
       <w:r>
         <w:t>Proprietário registra seu estabelecimento</w:t>
@@ -10244,6 +10127,7 @@
         </w:rPr>
       </w:pPr>
       <w:r>
+        <w:lastRenderedPageBreak/>
         <w:t>Pré-condições:</w:t>
       </w:r>
       <w:r>
@@ -10588,23 +10472,7 @@
           <w:b/>
           <w:highlight w:val="yellow"/>
         </w:rPr>
-        <w:t>FA0</w:t>
-      </w:r>
-      <w:r>
-        <w:rPr>
-          <w:rStyle w:val="Ttulo2Char"/>
-          <w:b/>
-          <w:highlight w:val="yellow"/>
-        </w:rPr>
-        <w:t>1</w:t>
-      </w:r>
-      <w:r>
-        <w:rPr>
-          <w:rStyle w:val="Ttulo2Char"/>
-          <w:b/>
-          <w:highlight w:val="yellow"/>
-        </w:rPr>
-        <w:t xml:space="preserve"> – </w:t>
+        <w:t xml:space="preserve">FA01 – </w:t>
       </w:r>
       <w:r>
         <w:rPr>
@@ -10817,6 +10685,7 @@
         </w:numPr>
       </w:pPr>
       <w:r>
+        <w:lastRenderedPageBreak/>
         <w:t xml:space="preserve">4.a: </w:t>
       </w:r>
       <w:r>
@@ -11133,6 +11002,7 @@
         </w:numPr>
       </w:pPr>
       <w:r>
+        <w:lastRenderedPageBreak/>
         <w:t>O sistema solicita permissão para usar a geolocalização do dispositivo (se ainda não concedida).</w:t>
       </w:r>
     </w:p>
@@ -11582,6 +11452,7 @@
         </w:rPr>
       </w:pPr>
       <w:r>
+        <w:lastRenderedPageBreak/>
         <w:t>6.c: Retorna ao passo 4 para nova busca.</w:t>
       </w:r>
     </w:p>
@@ -11955,6 +11826,7 @@
         </w:numPr>
       </w:pPr>
       <w:r>
+        <w:lastRenderedPageBreak/>
         <w:t>Categoria (restaurante, hotel, loja, etc...)</w:t>
       </w:r>
     </w:p>
@@ -12380,6 +12252,7 @@
         </w:numPr>
       </w:pPr>
       <w:r>
+        <w:lastRenderedPageBreak/>
         <w:t>O proprietário recebe confirmação e instruções sobre próximos passos.</w:t>
       </w:r>
     </w:p>
@@ -12406,7 +12279,7 @@
     <w:p>
       <w:r>
         <w:pict w14:anchorId="439BD2B9">
-          <v:rect id="_x0000_i1029" style="width:0;height:1.5pt" o:hralign="center" o:hrstd="t" o:hr="t" fillcolor="#a0a0a0" stroked="f"/>
+          <v:rect id="_x0000_i1030" style="width:0;height:1.5pt" o:hralign="center" o:hrstd="t" o:hr="t" fillcolor="#a0a0a0" stroked="f"/>
         </w:pict>
       </w:r>
     </w:p>
@@ -12613,6 +12486,7 @@
         </w:numPr>
       </w:pPr>
       <w:r>
+        <w:lastRenderedPageBreak/>
         <w:t>Consultar Estabelecimentos</w:t>
       </w:r>
     </w:p>
@@ -12681,6 +12555,7 @@
         </w:numPr>
       </w:pPr>
       <w:r>
+        <w:lastRenderedPageBreak/>
         <w:t>Cadastrar Estabelecimentos</w:t>
       </w:r>
     </w:p>
@@ -12750,6 +12625,7 @@
         <w:rPr>
           <w:noProof/>
         </w:rPr>
+        <w:lastRenderedPageBreak/>
         <w:t xml:space="preserve">                  </w:t>
       </w:r>
     </w:p>
@@ -12844,18 +12720,8 @@
     </w:p>
     <w:p>
       <w:pPr>
-        <w:spacing w:before="240" w:after="240"/>
-        <w:jc w:val="both"/>
-      </w:pPr>
-      <w:r>
-        <w:pict w14:anchorId="4BEFDE52">
-          <v:rect id="_x0000_i1030" style="width:0;height:1.5pt" o:hralign="center" o:hrstd="t" o:hr="t" fillcolor="#a0a0a0" stroked="f"/>
-        </w:pict>
-      </w:r>
-    </w:p>
-    <w:p>
-      <w:pPr>
         <w:pStyle w:val="TtuloArial14"/>
+        <w:spacing w:before="0" w:after="0" w:line="360" w:lineRule="auto"/>
       </w:pPr>
       <w:bookmarkStart w:id="23" w:name="_heading=h.hr3kbtk4x2nu" w:colFirst="0" w:colLast="0"/>
       <w:bookmarkEnd w:id="23"/>
@@ -12867,33 +12733,672 @@
         <w:t xml:space="preserve">5. </w:t>
       </w:r>
       <w:r>
-        <w:t>Protótipos das Telas</w:t>
-      </w:r>
-    </w:p>
-    <w:p>
-      <w:pPr>
-        <w:pBdr>
-          <w:top w:val="nil"/>
-          <w:left w:val="nil"/>
-          <w:bottom w:val="nil"/>
-          <w:right w:val="nil"/>
-          <w:between w:val="nil"/>
-        </w:pBdr>
-        <w:spacing w:before="240" w:after="240"/>
-        <w:jc w:val="both"/>
-      </w:pPr>
-      <w:r>
-        <w:t xml:space="preserve">Apresentar imagens que representam as principais telas do sistema. Nesse </w:t>
-      </w:r>
-      <w:r>
-        <w:rPr>
-          <w:u w:val="single"/>
-        </w:rPr>
-        <w:t>projeto</w:t>
-      </w:r>
-      <w:r>
-        <w:t>, os protótipos representam a atividade de construção da Engenharia de Software.</w:t>
-      </w:r>
+        <w:t>Protótipos</w:t>
+      </w:r>
+      <w:r>
+        <w:t xml:space="preserve"> das Telas</w:t>
+      </w:r>
+    </w:p>
+    <w:p>
+      <w:pPr>
+        <w:pStyle w:val="PargrafodaLista"/>
+        <w:keepNext/>
+        <w:keepLines/>
+        <w:numPr>
+          <w:ilvl w:val="0"/>
+          <w:numId w:val="33"/>
+        </w:numPr>
+        <w:spacing w:before="360" w:after="120" w:line="276" w:lineRule="auto"/>
+        <w:jc w:val="left"/>
+        <w:outlineLvl w:val="1"/>
+        <w:rPr>
+          <w:b/>
+          <w:vanish/>
+          <w:szCs w:val="32"/>
+        </w:rPr>
+      </w:pPr>
+    </w:p>
+    <w:p>
+      <w:pPr>
+        <w:pStyle w:val="PargrafodaLista"/>
+        <w:keepNext/>
+        <w:keepLines/>
+        <w:numPr>
+          <w:ilvl w:val="0"/>
+          <w:numId w:val="33"/>
+        </w:numPr>
+        <w:spacing w:before="360" w:after="120" w:line="276" w:lineRule="auto"/>
+        <w:jc w:val="left"/>
+        <w:outlineLvl w:val="1"/>
+        <w:rPr>
+          <w:b/>
+          <w:vanish/>
+          <w:szCs w:val="32"/>
+        </w:rPr>
+      </w:pPr>
+    </w:p>
+    <w:p>
+      <w:pPr>
+        <w:pStyle w:val="PargrafodaLista"/>
+        <w:keepNext/>
+        <w:keepLines/>
+        <w:numPr>
+          <w:ilvl w:val="0"/>
+          <w:numId w:val="33"/>
+        </w:numPr>
+        <w:spacing w:before="360" w:after="120" w:line="276" w:lineRule="auto"/>
+        <w:jc w:val="left"/>
+        <w:outlineLvl w:val="1"/>
+        <w:rPr>
+          <w:b/>
+          <w:vanish/>
+          <w:szCs w:val="32"/>
+        </w:rPr>
+      </w:pPr>
+    </w:p>
+    <w:p>
+      <w:pPr>
+        <w:pStyle w:val="PargrafodaLista"/>
+        <w:keepNext/>
+        <w:keepLines/>
+        <w:numPr>
+          <w:ilvl w:val="0"/>
+          <w:numId w:val="33"/>
+        </w:numPr>
+        <w:spacing w:before="360" w:after="120" w:line="276" w:lineRule="auto"/>
+        <w:jc w:val="left"/>
+        <w:outlineLvl w:val="1"/>
+        <w:rPr>
+          <w:b/>
+          <w:vanish/>
+          <w:szCs w:val="32"/>
+        </w:rPr>
+      </w:pPr>
+    </w:p>
+    <w:p>
+      <w:pPr>
+        <w:pStyle w:val="PargrafodaLista"/>
+        <w:keepNext/>
+        <w:keepLines/>
+        <w:numPr>
+          <w:ilvl w:val="0"/>
+          <w:numId w:val="33"/>
+        </w:numPr>
+        <w:spacing w:before="360" w:after="120" w:line="276" w:lineRule="auto"/>
+        <w:jc w:val="left"/>
+        <w:outlineLvl w:val="1"/>
+        <w:rPr>
+          <w:b/>
+          <w:vanish/>
+          <w:szCs w:val="32"/>
+        </w:rPr>
+      </w:pPr>
+    </w:p>
+    <w:p>
+      <w:pPr>
+        <w:pStyle w:val="Ttulo2"/>
+        <w:numPr>
+          <w:ilvl w:val="1"/>
+          <w:numId w:val="33"/>
+        </w:numPr>
+      </w:pPr>
+      <w:r>
+        <w:t xml:space="preserve"> Aplicação Mobile / WEB</w:t>
+      </w:r>
+    </w:p>
+    <w:p>
+      <w:pPr>
+        <w:pStyle w:val="PargrafodaLista"/>
+      </w:pPr>
+      <w:r>
+        <w:rPr>
+          <w:noProof/>
+        </w:rPr>
+        <w:drawing>
+          <wp:inline distT="0" distB="0" distL="0" distR="0" wp14:anchorId="6EAE975A" wp14:editId="52CD3DEA">
+            <wp:extent cx="1439545" cy="2580005"/>
+            <wp:effectExtent l="0" t="0" r="8255" b="0"/>
+            <wp:docPr id="5" name="Imagem 5"/>
+            <wp:cNvGraphicFramePr>
+              <a:graphicFrameLocks xmlns:a="http://schemas.openxmlformats.org/drawingml/2006/main" noChangeAspect="1"/>
+            </wp:cNvGraphicFramePr>
+            <a:graphic xmlns:a="http://schemas.openxmlformats.org/drawingml/2006/main">
+              <a:graphicData uri="http://schemas.openxmlformats.org/drawingml/2006/picture">
+                <pic:pic xmlns:pic="http://schemas.openxmlformats.org/drawingml/2006/picture">
+                  <pic:nvPicPr>
+                    <pic:cNvPr id="1" name=""/>
+                    <pic:cNvPicPr/>
+                  </pic:nvPicPr>
+                  <pic:blipFill rotWithShape="1">
+                    <a:blip r:embed="rId23" cstate="print">
+                      <a:extLst>
+                        <a:ext uri="{28A0092B-C50C-407E-A947-70E740481C1C}">
+                          <a14:useLocalDpi xmlns:a14="http://schemas.microsoft.com/office/drawing/2010/main" val="0"/>
+                        </a:ext>
+                      </a:extLst>
+                    </a:blip>
+                    <a:srcRect l="21043" t="-880" r="33826"/>
+                    <a:stretch/>
+                  </pic:blipFill>
+                  <pic:spPr bwMode="auto">
+                    <a:xfrm>
+                      <a:off x="0" y="0"/>
+                      <a:ext cx="1439545" cy="2580005"/>
+                    </a:xfrm>
+                    <a:prstGeom prst="rect">
+                      <a:avLst/>
+                    </a:prstGeom>
+                    <a:ln>
+                      <a:noFill/>
+                    </a:ln>
+                    <a:extLst>
+                      <a:ext uri="{53640926-AAD7-44D8-BBD7-CCE9431645EC}">
+                        <a14:shadowObscured xmlns:a14="http://schemas.microsoft.com/office/drawing/2010/main"/>
+                      </a:ext>
+                    </a:extLst>
+                  </pic:spPr>
+                </pic:pic>
+              </a:graphicData>
+            </a:graphic>
+          </wp:inline>
+        </w:drawing>
+      </w:r>
+      <w:r>
+        <w:tab/>
+      </w:r>
+      <w:r>
+        <w:rPr>
+          <w:noProof/>
+        </w:rPr>
+        <w:drawing>
+          <wp:inline distT="0" distB="0" distL="0" distR="0" wp14:anchorId="73094A24" wp14:editId="5C3AB20B">
+            <wp:extent cx="1440000" cy="2579621"/>
+            <wp:effectExtent l="0" t="0" r="8255" b="0"/>
+            <wp:docPr id="6" name="Imagem 6"/>
+            <wp:cNvGraphicFramePr>
+              <a:graphicFrameLocks xmlns:a="http://schemas.openxmlformats.org/drawingml/2006/main" noChangeAspect="1"/>
+            </wp:cNvGraphicFramePr>
+            <a:graphic xmlns:a="http://schemas.openxmlformats.org/drawingml/2006/main">
+              <a:graphicData uri="http://schemas.openxmlformats.org/drawingml/2006/picture">
+                <pic:pic xmlns:pic="http://schemas.openxmlformats.org/drawingml/2006/picture">
+                  <pic:nvPicPr>
+                    <pic:cNvPr id="1" name=""/>
+                    <pic:cNvPicPr/>
+                  </pic:nvPicPr>
+                  <pic:blipFill>
+                    <a:blip r:embed="rId24" cstate="print">
+                      <a:extLst>
+                        <a:ext uri="{28A0092B-C50C-407E-A947-70E740481C1C}">
+                          <a14:useLocalDpi xmlns:a14="http://schemas.microsoft.com/office/drawing/2010/main" val="0"/>
+                        </a:ext>
+                      </a:extLst>
+                    </a:blip>
+                    <a:stretch>
+                      <a:fillRect/>
+                    </a:stretch>
+                  </pic:blipFill>
+                  <pic:spPr>
+                    <a:xfrm>
+                      <a:off x="0" y="0"/>
+                      <a:ext cx="1440000" cy="2579621"/>
+                    </a:xfrm>
+                    <a:prstGeom prst="rect">
+                      <a:avLst/>
+                    </a:prstGeom>
+                  </pic:spPr>
+                </pic:pic>
+              </a:graphicData>
+            </a:graphic>
+          </wp:inline>
+        </w:drawing>
+      </w:r>
+      <w:r>
+        <w:tab/>
+      </w:r>
+      <w:r>
+        <w:rPr>
+          <w:noProof/>
+        </w:rPr>
+        <w:drawing>
+          <wp:inline distT="0" distB="0" distL="0" distR="0" wp14:anchorId="15848725" wp14:editId="184144AD">
+            <wp:extent cx="1440000" cy="2880678"/>
+            <wp:effectExtent l="0" t="0" r="8255" b="0"/>
+            <wp:docPr id="9" name="Imagem 9"/>
+            <wp:cNvGraphicFramePr>
+              <a:graphicFrameLocks xmlns:a="http://schemas.openxmlformats.org/drawingml/2006/main" noChangeAspect="1"/>
+            </wp:cNvGraphicFramePr>
+            <a:graphic xmlns:a="http://schemas.openxmlformats.org/drawingml/2006/main">
+              <a:graphicData uri="http://schemas.openxmlformats.org/drawingml/2006/picture">
+                <pic:pic xmlns:pic="http://schemas.openxmlformats.org/drawingml/2006/picture">
+                  <pic:nvPicPr>
+                    <pic:cNvPr id="1" name=""/>
+                    <pic:cNvPicPr/>
+                  </pic:nvPicPr>
+                  <pic:blipFill>
+                    <a:blip r:embed="rId25" cstate="print">
+                      <a:extLst>
+                        <a:ext uri="{28A0092B-C50C-407E-A947-70E740481C1C}">
+                          <a14:useLocalDpi xmlns:a14="http://schemas.microsoft.com/office/drawing/2010/main" val="0"/>
+                        </a:ext>
+                      </a:extLst>
+                    </a:blip>
+                    <a:stretch>
+                      <a:fillRect/>
+                    </a:stretch>
+                  </pic:blipFill>
+                  <pic:spPr>
+                    <a:xfrm>
+                      <a:off x="0" y="0"/>
+                      <a:ext cx="1440000" cy="2880678"/>
+                    </a:xfrm>
+                    <a:prstGeom prst="rect">
+                      <a:avLst/>
+                    </a:prstGeom>
+                  </pic:spPr>
+                </pic:pic>
+              </a:graphicData>
+            </a:graphic>
+          </wp:inline>
+        </w:drawing>
+      </w:r>
+    </w:p>
+    <w:p>
+      <w:pPr>
+        <w:pStyle w:val="PargrafodaLista"/>
+      </w:pPr>
+      <w:r>
+        <w:rPr>
+          <w:noProof/>
+        </w:rPr>
+        <w:lastRenderedPageBreak/>
+        <w:drawing>
+          <wp:inline distT="0" distB="0" distL="0" distR="0" wp14:anchorId="459A293E" wp14:editId="6CB74E2F">
+            <wp:extent cx="1440000" cy="2909389"/>
+            <wp:effectExtent l="0" t="0" r="8255" b="5715"/>
+            <wp:docPr id="10" name="Imagem 10"/>
+            <wp:cNvGraphicFramePr>
+              <a:graphicFrameLocks xmlns:a="http://schemas.openxmlformats.org/drawingml/2006/main" noChangeAspect="1"/>
+            </wp:cNvGraphicFramePr>
+            <a:graphic xmlns:a="http://schemas.openxmlformats.org/drawingml/2006/main">
+              <a:graphicData uri="http://schemas.openxmlformats.org/drawingml/2006/picture">
+                <pic:pic xmlns:pic="http://schemas.openxmlformats.org/drawingml/2006/picture">
+                  <pic:nvPicPr>
+                    <pic:cNvPr id="1" name=""/>
+                    <pic:cNvPicPr/>
+                  </pic:nvPicPr>
+                  <pic:blipFill>
+                    <a:blip r:embed="rId26"/>
+                    <a:stretch>
+                      <a:fillRect/>
+                    </a:stretch>
+                  </pic:blipFill>
+                  <pic:spPr>
+                    <a:xfrm>
+                      <a:off x="0" y="0"/>
+                      <a:ext cx="1440000" cy="2909389"/>
+                    </a:xfrm>
+                    <a:prstGeom prst="rect">
+                      <a:avLst/>
+                    </a:prstGeom>
+                  </pic:spPr>
+                </pic:pic>
+              </a:graphicData>
+            </a:graphic>
+          </wp:inline>
+        </w:drawing>
+      </w:r>
+      <w:r>
+        <w:tab/>
+      </w:r>
+      <w:r>
+        <w:rPr>
+          <w:noProof/>
+        </w:rPr>
+        <w:drawing>
+          <wp:inline distT="0" distB="0" distL="0" distR="0" wp14:anchorId="7A62353B" wp14:editId="392669F6">
+            <wp:extent cx="1440000" cy="2890800"/>
+            <wp:effectExtent l="0" t="0" r="8255" b="5080"/>
+            <wp:docPr id="11" name="Imagem 11"/>
+            <wp:cNvGraphicFramePr>
+              <a:graphicFrameLocks xmlns:a="http://schemas.openxmlformats.org/drawingml/2006/main" noChangeAspect="1"/>
+            </wp:cNvGraphicFramePr>
+            <a:graphic xmlns:a="http://schemas.openxmlformats.org/drawingml/2006/main">
+              <a:graphicData uri="http://schemas.openxmlformats.org/drawingml/2006/picture">
+                <pic:pic xmlns:pic="http://schemas.openxmlformats.org/drawingml/2006/picture">
+                  <pic:nvPicPr>
+                    <pic:cNvPr id="1" name=""/>
+                    <pic:cNvPicPr/>
+                  </pic:nvPicPr>
+                  <pic:blipFill>
+                    <a:blip r:embed="rId27"/>
+                    <a:stretch>
+                      <a:fillRect/>
+                    </a:stretch>
+                  </pic:blipFill>
+                  <pic:spPr>
+                    <a:xfrm>
+                      <a:off x="0" y="0"/>
+                      <a:ext cx="1440000" cy="2890800"/>
+                    </a:xfrm>
+                    <a:prstGeom prst="rect">
+                      <a:avLst/>
+                    </a:prstGeom>
+                  </pic:spPr>
+                </pic:pic>
+              </a:graphicData>
+            </a:graphic>
+          </wp:inline>
+        </w:drawing>
+      </w:r>
+      <w:r>
+        <w:tab/>
+      </w:r>
+      <w:r>
+        <w:rPr>
+          <w:noProof/>
+        </w:rPr>
+        <w:drawing>
+          <wp:inline distT="0" distB="0" distL="0" distR="0" wp14:anchorId="6C8C45AB" wp14:editId="5C59B0B9">
+            <wp:extent cx="1440000" cy="2899286"/>
+            <wp:effectExtent l="0" t="0" r="8255" b="0"/>
+            <wp:docPr id="12" name="Imagem 12"/>
+            <wp:cNvGraphicFramePr>
+              <a:graphicFrameLocks xmlns:a="http://schemas.openxmlformats.org/drawingml/2006/main" noChangeAspect="1"/>
+            </wp:cNvGraphicFramePr>
+            <a:graphic xmlns:a="http://schemas.openxmlformats.org/drawingml/2006/main">
+              <a:graphicData uri="http://schemas.openxmlformats.org/drawingml/2006/picture">
+                <pic:pic xmlns:pic="http://schemas.openxmlformats.org/drawingml/2006/picture">
+                  <pic:nvPicPr>
+                    <pic:cNvPr id="1" name=""/>
+                    <pic:cNvPicPr/>
+                  </pic:nvPicPr>
+                  <pic:blipFill>
+                    <a:blip r:embed="rId28"/>
+                    <a:stretch>
+                      <a:fillRect/>
+                    </a:stretch>
+                  </pic:blipFill>
+                  <pic:spPr>
+                    <a:xfrm>
+                      <a:off x="0" y="0"/>
+                      <a:ext cx="1440000" cy="2899286"/>
+                    </a:xfrm>
+                    <a:prstGeom prst="rect">
+                      <a:avLst/>
+                    </a:prstGeom>
+                  </pic:spPr>
+                </pic:pic>
+              </a:graphicData>
+            </a:graphic>
+          </wp:inline>
+        </w:drawing>
+      </w:r>
+      <w:r>
+        <w:rPr>
+          <w:noProof/>
+        </w:rPr>
+        <w:drawing>
+          <wp:inline distT="0" distB="0" distL="0" distR="0" wp14:anchorId="69C8C9F3" wp14:editId="3BCA5C7D">
+            <wp:extent cx="1440000" cy="2798785"/>
+            <wp:effectExtent l="0" t="0" r="8255" b="1905"/>
+            <wp:docPr id="14" name="Imagem 14"/>
+            <wp:cNvGraphicFramePr>
+              <a:graphicFrameLocks xmlns:a="http://schemas.openxmlformats.org/drawingml/2006/main" noChangeAspect="1"/>
+            </wp:cNvGraphicFramePr>
+            <a:graphic xmlns:a="http://schemas.openxmlformats.org/drawingml/2006/main">
+              <a:graphicData uri="http://schemas.openxmlformats.org/drawingml/2006/picture">
+                <pic:pic xmlns:pic="http://schemas.openxmlformats.org/drawingml/2006/picture">
+                  <pic:nvPicPr>
+                    <pic:cNvPr id="1" name=""/>
+                    <pic:cNvPicPr/>
+                  </pic:nvPicPr>
+                  <pic:blipFill>
+                    <a:blip r:embed="rId29"/>
+                    <a:stretch>
+                      <a:fillRect/>
+                    </a:stretch>
+                  </pic:blipFill>
+                  <pic:spPr>
+                    <a:xfrm>
+                      <a:off x="0" y="0"/>
+                      <a:ext cx="1440000" cy="2798785"/>
+                    </a:xfrm>
+                    <a:prstGeom prst="rect">
+                      <a:avLst/>
+                    </a:prstGeom>
+                  </pic:spPr>
+                </pic:pic>
+              </a:graphicData>
+            </a:graphic>
+          </wp:inline>
+        </w:drawing>
+      </w:r>
+      <w:r>
+        <w:tab/>
+      </w:r>
+      <w:r>
+        <w:rPr>
+          <w:noProof/>
+        </w:rPr>
+        <w:drawing>
+          <wp:inline distT="0" distB="0" distL="0" distR="0" wp14:anchorId="3CC5EBAE" wp14:editId="1ECF390B">
+            <wp:extent cx="1440000" cy="2905771"/>
+            <wp:effectExtent l="0" t="0" r="8255" b="0"/>
+            <wp:docPr id="16" name="Imagem 16"/>
+            <wp:cNvGraphicFramePr>
+              <a:graphicFrameLocks xmlns:a="http://schemas.openxmlformats.org/drawingml/2006/main" noChangeAspect="1"/>
+            </wp:cNvGraphicFramePr>
+            <a:graphic xmlns:a="http://schemas.openxmlformats.org/drawingml/2006/main">
+              <a:graphicData uri="http://schemas.openxmlformats.org/drawingml/2006/picture">
+                <pic:pic xmlns:pic="http://schemas.openxmlformats.org/drawingml/2006/picture">
+                  <pic:nvPicPr>
+                    <pic:cNvPr id="1" name=""/>
+                    <pic:cNvPicPr/>
+                  </pic:nvPicPr>
+                  <pic:blipFill>
+                    <a:blip r:embed="rId30"/>
+                    <a:stretch>
+                      <a:fillRect/>
+                    </a:stretch>
+                  </pic:blipFill>
+                  <pic:spPr>
+                    <a:xfrm>
+                      <a:off x="0" y="0"/>
+                      <a:ext cx="1440000" cy="2905771"/>
+                    </a:xfrm>
+                    <a:prstGeom prst="rect">
+                      <a:avLst/>
+                    </a:prstGeom>
+                  </pic:spPr>
+                </pic:pic>
+              </a:graphicData>
+            </a:graphic>
+          </wp:inline>
+        </w:drawing>
+      </w:r>
+      <w:r>
+        <w:tab/>
+      </w:r>
+      <w:r>
+        <w:drawing>
+          <wp:inline distT="0" distB="0" distL="0" distR="0" wp14:anchorId="27A44753" wp14:editId="7D1BE670">
+            <wp:extent cx="1440000" cy="2906483"/>
+            <wp:effectExtent l="0" t="0" r="8255" b="8255"/>
+            <wp:docPr id="8" name="Imagem 8"/>
+            <wp:cNvGraphicFramePr>
+              <a:graphicFrameLocks xmlns:a="http://schemas.openxmlformats.org/drawingml/2006/main" noChangeAspect="1"/>
+            </wp:cNvGraphicFramePr>
+            <a:graphic xmlns:a="http://schemas.openxmlformats.org/drawingml/2006/main">
+              <a:graphicData uri="http://schemas.openxmlformats.org/drawingml/2006/picture">
+                <pic:pic xmlns:pic="http://schemas.openxmlformats.org/drawingml/2006/picture">
+                  <pic:nvPicPr>
+                    <pic:cNvPr id="1" name=""/>
+                    <pic:cNvPicPr/>
+                  </pic:nvPicPr>
+                  <pic:blipFill>
+                    <a:blip r:embed="rId31"/>
+                    <a:stretch>
+                      <a:fillRect/>
+                    </a:stretch>
+                  </pic:blipFill>
+                  <pic:spPr>
+                    <a:xfrm>
+                      <a:off x="0" y="0"/>
+                      <a:ext cx="1440000" cy="2906483"/>
+                    </a:xfrm>
+                    <a:prstGeom prst="rect">
+                      <a:avLst/>
+                    </a:prstGeom>
+                  </pic:spPr>
+                </pic:pic>
+              </a:graphicData>
+            </a:graphic>
+          </wp:inline>
+        </w:drawing>
+      </w:r>
+    </w:p>
+    <w:p>
+      <w:pPr>
+        <w:pStyle w:val="PargrafodaLista"/>
+      </w:pPr>
+      <w:r>
+        <w:drawing>
+          <wp:inline distT="0" distB="0" distL="0" distR="0" wp14:anchorId="4BF21B36" wp14:editId="61920BF3">
+            <wp:extent cx="1440000" cy="2838857"/>
+            <wp:effectExtent l="0" t="0" r="8255" b="0"/>
+            <wp:docPr id="18" name="Imagem 18"/>
+            <wp:cNvGraphicFramePr>
+              <a:graphicFrameLocks xmlns:a="http://schemas.openxmlformats.org/drawingml/2006/main" noChangeAspect="1"/>
+            </wp:cNvGraphicFramePr>
+            <a:graphic xmlns:a="http://schemas.openxmlformats.org/drawingml/2006/main">
+              <a:graphicData uri="http://schemas.openxmlformats.org/drawingml/2006/picture">
+                <pic:pic xmlns:pic="http://schemas.openxmlformats.org/drawingml/2006/picture">
+                  <pic:nvPicPr>
+                    <pic:cNvPr id="1" name=""/>
+                    <pic:cNvPicPr/>
+                  </pic:nvPicPr>
+                  <pic:blipFill>
+                    <a:blip r:embed="rId32"/>
+                    <a:stretch>
+                      <a:fillRect/>
+                    </a:stretch>
+                  </pic:blipFill>
+                  <pic:spPr>
+                    <a:xfrm>
+                      <a:off x="0" y="0"/>
+                      <a:ext cx="1440000" cy="2838857"/>
+                    </a:xfrm>
+                    <a:prstGeom prst="rect">
+                      <a:avLst/>
+                    </a:prstGeom>
+                  </pic:spPr>
+                </pic:pic>
+              </a:graphicData>
+            </a:graphic>
+          </wp:inline>
+        </w:drawing>
+      </w:r>
+      <w:r>
+        <w:tab/>
+      </w:r>
+      <w:r>
+        <w:drawing>
+          <wp:inline distT="0" distB="0" distL="0" distR="0" wp14:anchorId="5E156ED2" wp14:editId="23C5E6E9">
+            <wp:extent cx="1440000" cy="2826316"/>
+            <wp:effectExtent l="0" t="0" r="8255" b="0"/>
+            <wp:docPr id="19" name="Imagem 19"/>
+            <wp:cNvGraphicFramePr>
+              <a:graphicFrameLocks xmlns:a="http://schemas.openxmlformats.org/drawingml/2006/main" noChangeAspect="1"/>
+            </wp:cNvGraphicFramePr>
+            <a:graphic xmlns:a="http://schemas.openxmlformats.org/drawingml/2006/main">
+              <a:graphicData uri="http://schemas.openxmlformats.org/drawingml/2006/picture">
+                <pic:pic xmlns:pic="http://schemas.openxmlformats.org/drawingml/2006/picture">
+                  <pic:nvPicPr>
+                    <pic:cNvPr id="1" name=""/>
+                    <pic:cNvPicPr/>
+                  </pic:nvPicPr>
+                  <pic:blipFill>
+                    <a:blip r:embed="rId33"/>
+                    <a:stretch>
+                      <a:fillRect/>
+                    </a:stretch>
+                  </pic:blipFill>
+                  <pic:spPr>
+                    <a:xfrm>
+                      <a:off x="0" y="0"/>
+                      <a:ext cx="1440000" cy="2826316"/>
+                    </a:xfrm>
+                    <a:prstGeom prst="rect">
+                      <a:avLst/>
+                    </a:prstGeom>
+                  </pic:spPr>
+                </pic:pic>
+              </a:graphicData>
+            </a:graphic>
+          </wp:inline>
+        </w:drawing>
+      </w:r>
+    </w:p>
+    <w:p>
+      <w:pPr>
+        <w:pStyle w:val="PargrafodaLista"/>
+        <w:numPr>
+          <w:ilvl w:val="1"/>
+          <w:numId w:val="33"/>
+        </w:numPr>
+      </w:pPr>
+      <w:r>
+        <w:lastRenderedPageBreak/>
+        <w:t>Totem</w:t>
+      </w:r>
+    </w:p>
+    <w:p>
+      <w:pPr>
+        <w:pStyle w:val="PargrafodaLista"/>
+        <w:jc w:val="center"/>
+      </w:pPr>
+      <w:r>
+        <w:drawing>
+          <wp:inline distT="0" distB="0" distL="0" distR="0" wp14:anchorId="4E836FB4" wp14:editId="051220EE">
+            <wp:extent cx="6480000" cy="4295360"/>
+            <wp:effectExtent l="0" t="0" r="0" b="0"/>
+            <wp:docPr id="22" name="Imagem 22"/>
+            <wp:cNvGraphicFramePr>
+              <a:graphicFrameLocks xmlns:a="http://schemas.openxmlformats.org/drawingml/2006/main" noChangeAspect="1"/>
+            </wp:cNvGraphicFramePr>
+            <a:graphic xmlns:a="http://schemas.openxmlformats.org/drawingml/2006/main">
+              <a:graphicData uri="http://schemas.openxmlformats.org/drawingml/2006/picture">
+                <pic:pic xmlns:pic="http://schemas.openxmlformats.org/drawingml/2006/picture">
+                  <pic:nvPicPr>
+                    <pic:cNvPr id="1" name=""/>
+                    <pic:cNvPicPr/>
+                  </pic:nvPicPr>
+                  <pic:blipFill>
+                    <a:blip r:embed="rId34"/>
+                    <a:stretch>
+                      <a:fillRect/>
+                    </a:stretch>
+                  </pic:blipFill>
+                  <pic:spPr>
+                    <a:xfrm>
+                      <a:off x="0" y="0"/>
+                      <a:ext cx="6480000" cy="4295360"/>
+                    </a:xfrm>
+                    <a:prstGeom prst="rect">
+                      <a:avLst/>
+                    </a:prstGeom>
+                  </pic:spPr>
+                </pic:pic>
+              </a:graphicData>
+            </a:graphic>
+          </wp:inline>
+        </w:drawing>
+      </w:r>
+    </w:p>
+    <w:p>
+      <w:pPr>
+        <w:keepNext/>
+      </w:pPr>
     </w:p>
     <w:p>
       <w:pPr>
@@ -13046,6 +13551,11 @@
 
 <file path=word/numbering.xml><?xml version="1.0" encoding="utf-8"?>
 <w:numbering xmlns:wpc="http://schemas.microsoft.com/office/word/2010/wordprocessingCanvas" xmlns:cx="http://schemas.microsoft.com/office/drawing/2014/chartex" xmlns:cx1="http://schemas.microsoft.com/office/drawing/2015/9/8/chartex" xmlns:cx2="http://schemas.microsoft.com/office/drawing/2015/10/21/chartex" xmlns:cx3="http://schemas.microsoft.com/office/drawing/2016/5/9/chartex" xmlns:cx4="http://schemas.microsoft.com/office/drawing/2016/5/10/chartex" xmlns:cx5="http://schemas.microsoft.com/office/drawing/2016/5/11/chartex" xmlns:cx6="http://schemas.microsoft.com/office/drawing/2016/5/12/chartex" xmlns:cx7="http://schemas.microsoft.com/office/drawing/2016/5/13/chartex" xmlns:cx8="http://schemas.microsoft.com/office/drawing/2016/5/14/chartex" xmlns:mc="http://schemas.openxmlformats.org/markup-compatibility/2006" xmlns:aink="http://schemas.microsoft.com/office/drawing/2016/ink" xmlns:am3d="http://schemas.microsoft.com/office/drawing/2017/model3d" xmlns:o="urn:schemas-microsoft-com:office:office" xmlns:oel="http://schemas.microsoft.com/office/2019/extlst" xmlns:r="http://schemas.openxmlformats.org/officeDocument/2006/relationships" xmlns:m="http://schemas.openxmlformats.org/officeDocument/2006/math" xmlns:v="urn:schemas-microsoft-com:vml" xmlns:wp14="http://schemas.microsoft.com/office/word/2010/wordprocessingDrawing" xmlns:wp="http://schemas.openxmlformats.org/drawingml/2006/wordprocessingDrawing" xmlns:w10="urn:schemas-microsoft-com:office:word" xmlns:w="http://schemas.openxmlformats.org/wordprocessingml/2006/main" xmlns:w14="http://schemas.microsoft.com/office/word/2010/wordml" xmlns:w15="http://schemas.microsoft.com/office/word/2012/wordml" xmlns:w16cex="http://schemas.microsoft.com/office/word/2018/wordml/cex" xmlns:w16cid="http://schemas.microsoft.com/office/word/2016/wordml/cid" xmlns:w16="http://schemas.microsoft.com/office/word/2018/wordml" xmlns:w16sdtdh="http://schemas.microsoft.com/office/word/2020/wordml/sdtdatahash" xmlns:w16se="http://schemas.microsoft.com/office/word/2015/wordml/symex" xmlns:wpg="http://schemas.microsoft.com/office/word/2010/wordprocessingGroup" xmlns:wpi="http://schemas.microsoft.com/office/word/2010/wordprocessingInk" xmlns:wne="http://schemas.microsoft.com/office/word/2006/wordml" xmlns:wps="http://schemas.microsoft.com/office/word/2010/wordprocessingShape" mc:Ignorable="w14 w15 w16se w16cid w16 w16cex w16sdtdh wp14">
+  <w:numPicBullet w:numPicBulletId="0">
+    <w:pict>
+      <v:rect id="_x0000_i1097" style="width:0;height:1.5pt" o:hralign="center" o:bullet="t" o:hrstd="t" o:hr="t" fillcolor="#a0a0a0" stroked="f"/>
+    </w:pict>
+  </w:numPicBullet>
   <w:abstractNum w:abstractNumId="0" w15:restartNumberingAfterBreak="0">
     <w:nsid w:val="02CE5591"/>
     <w:multiLevelType w:val="hybridMultilevel"/>
@@ -14467,6 +14977,92 @@
     </w:lvl>
   </w:abstractNum>
   <w:abstractNum w:abstractNumId="13" w15:restartNumberingAfterBreak="0">
+    <w:nsid w:val="358040C4"/>
+    <w:multiLevelType w:val="multilevel"/>
+    <w:tmpl w:val="0416001F"/>
+    <w:lvl w:ilvl="0">
+      <w:start w:val="1"/>
+      <w:numFmt w:val="decimal"/>
+      <w:lvlText w:val="%1."/>
+      <w:lvlJc w:val="left"/>
+      <w:pPr>
+        <w:ind w:left="360" w:hanging="360"/>
+      </w:pPr>
+    </w:lvl>
+    <w:lvl w:ilvl="1">
+      <w:start w:val="1"/>
+      <w:numFmt w:val="decimal"/>
+      <w:lvlText w:val="%1.%2."/>
+      <w:lvlJc w:val="left"/>
+      <w:pPr>
+        <w:ind w:left="792" w:hanging="432"/>
+      </w:pPr>
+    </w:lvl>
+    <w:lvl w:ilvl="2">
+      <w:start w:val="1"/>
+      <w:numFmt w:val="decimal"/>
+      <w:lvlText w:val="%1.%2.%3."/>
+      <w:lvlJc w:val="left"/>
+      <w:pPr>
+        <w:ind w:left="1224" w:hanging="504"/>
+      </w:pPr>
+    </w:lvl>
+    <w:lvl w:ilvl="3">
+      <w:start w:val="1"/>
+      <w:numFmt w:val="decimal"/>
+      <w:lvlText w:val="%1.%2.%3.%4."/>
+      <w:lvlJc w:val="left"/>
+      <w:pPr>
+        <w:ind w:left="1728" w:hanging="648"/>
+      </w:pPr>
+    </w:lvl>
+    <w:lvl w:ilvl="4">
+      <w:start w:val="1"/>
+      <w:numFmt w:val="decimal"/>
+      <w:lvlText w:val="%1.%2.%3.%4.%5."/>
+      <w:lvlJc w:val="left"/>
+      <w:pPr>
+        <w:ind w:left="2232" w:hanging="792"/>
+      </w:pPr>
+    </w:lvl>
+    <w:lvl w:ilvl="5">
+      <w:start w:val="1"/>
+      <w:numFmt w:val="decimal"/>
+      <w:lvlText w:val="%1.%2.%3.%4.%5.%6."/>
+      <w:lvlJc w:val="left"/>
+      <w:pPr>
+        <w:ind w:left="2736" w:hanging="936"/>
+      </w:pPr>
+    </w:lvl>
+    <w:lvl w:ilvl="6">
+      <w:start w:val="1"/>
+      <w:numFmt w:val="decimal"/>
+      <w:lvlText w:val="%1.%2.%3.%4.%5.%6.%7."/>
+      <w:lvlJc w:val="left"/>
+      <w:pPr>
+        <w:ind w:left="3240" w:hanging="1080"/>
+      </w:pPr>
+    </w:lvl>
+    <w:lvl w:ilvl="7">
+      <w:start w:val="1"/>
+      <w:numFmt w:val="decimal"/>
+      <w:lvlText w:val="%1.%2.%3.%4.%5.%6.%7.%8."/>
+      <w:lvlJc w:val="left"/>
+      <w:pPr>
+        <w:ind w:left="3744" w:hanging="1224"/>
+      </w:pPr>
+    </w:lvl>
+    <w:lvl w:ilvl="8">
+      <w:start w:val="1"/>
+      <w:numFmt w:val="decimal"/>
+      <w:lvlText w:val="%1.%2.%3.%4.%5.%6.%7.%8.%9."/>
+      <w:lvlJc w:val="left"/>
+      <w:pPr>
+        <w:ind w:left="4320" w:hanging="1440"/>
+      </w:pPr>
+    </w:lvl>
+  </w:abstractNum>
+  <w:abstractNum w:abstractNumId="14" w15:restartNumberingAfterBreak="0">
     <w:nsid w:val="388C1985"/>
     <w:multiLevelType w:val="hybridMultilevel"/>
     <w:tmpl w:val="85906EDC"/>
@@ -14579,7 +15175,7 @@
       </w:rPr>
     </w:lvl>
   </w:abstractNum>
-  <w:abstractNum w:abstractNumId="14" w15:restartNumberingAfterBreak="0">
+  <w:abstractNum w:abstractNumId="15" w15:restartNumberingAfterBreak="0">
     <w:nsid w:val="3D342A74"/>
     <w:multiLevelType w:val="multilevel"/>
     <w:tmpl w:val="A2FC4EBA"/>
@@ -14692,7 +15288,7 @@
       </w:rPr>
     </w:lvl>
   </w:abstractNum>
-  <w:abstractNum w:abstractNumId="15" w15:restartNumberingAfterBreak="0">
+  <w:abstractNum w:abstractNumId="16" w15:restartNumberingAfterBreak="0">
     <w:nsid w:val="42184361"/>
     <w:multiLevelType w:val="hybridMultilevel"/>
     <w:tmpl w:val="2956429C"/>
@@ -14805,7 +15401,7 @@
       </w:rPr>
     </w:lvl>
   </w:abstractNum>
-  <w:abstractNum w:abstractNumId="16" w15:restartNumberingAfterBreak="0">
+  <w:abstractNum w:abstractNumId="17" w15:restartNumberingAfterBreak="0">
     <w:nsid w:val="5B2B4701"/>
     <w:multiLevelType w:val="hybridMultilevel"/>
     <w:tmpl w:val="702E08B4"/>
@@ -14918,7 +15514,7 @@
       </w:rPr>
     </w:lvl>
   </w:abstractNum>
-  <w:abstractNum w:abstractNumId="17" w15:restartNumberingAfterBreak="0">
+  <w:abstractNum w:abstractNumId="18" w15:restartNumberingAfterBreak="0">
     <w:nsid w:val="5D8C0F48"/>
     <w:multiLevelType w:val="multilevel"/>
     <w:tmpl w:val="CAB07FF4"/>
@@ -15031,7 +15627,7 @@
       </w:rPr>
     </w:lvl>
   </w:abstractNum>
-  <w:abstractNum w:abstractNumId="18" w15:restartNumberingAfterBreak="0">
+  <w:abstractNum w:abstractNumId="19" w15:restartNumberingAfterBreak="0">
     <w:nsid w:val="5DC81D46"/>
     <w:multiLevelType w:val="multilevel"/>
     <w:tmpl w:val="62224320"/>
@@ -15176,10 +15772,10 @@
       </w:rPr>
     </w:lvl>
   </w:abstractNum>
-  <w:abstractNum w:abstractNumId="19" w15:restartNumberingAfterBreak="0">
+  <w:abstractNum w:abstractNumId="20" w15:restartNumberingAfterBreak="0">
     <w:nsid w:val="5F353138"/>
     <w:multiLevelType w:val="hybridMultilevel"/>
-    <w:tmpl w:val="E6E8D5B0"/>
+    <w:tmpl w:val="2368C156"/>
     <w:lvl w:ilvl="0" w:tplc="FFFFFFFF">
       <w:start w:val="1"/>
       <w:numFmt w:val="decimal"/>
@@ -15262,7 +15858,7 @@
       </w:pPr>
     </w:lvl>
   </w:abstractNum>
-  <w:abstractNum w:abstractNumId="20" w15:restartNumberingAfterBreak="0">
+  <w:abstractNum w:abstractNumId="21" w15:restartNumberingAfterBreak="0">
     <w:nsid w:val="62E23CE5"/>
     <w:multiLevelType w:val="multilevel"/>
     <w:tmpl w:val="62224320"/>
@@ -15407,7 +16003,7 @@
       </w:rPr>
     </w:lvl>
   </w:abstractNum>
-  <w:abstractNum w:abstractNumId="21" w15:restartNumberingAfterBreak="0">
+  <w:abstractNum w:abstractNumId="22" w15:restartNumberingAfterBreak="0">
     <w:nsid w:val="632376E8"/>
     <w:multiLevelType w:val="multilevel"/>
     <w:tmpl w:val="0CBE1B1E"/>
@@ -15520,7 +16116,7 @@
       </w:rPr>
     </w:lvl>
   </w:abstractNum>
-  <w:abstractNum w:abstractNumId="22" w15:restartNumberingAfterBreak="0">
+  <w:abstractNum w:abstractNumId="23" w15:restartNumberingAfterBreak="0">
     <w:nsid w:val="662C758D"/>
     <w:multiLevelType w:val="hybridMultilevel"/>
     <w:tmpl w:val="9CA4A9E2"/>
@@ -15634,7 +16230,7 @@
       </w:rPr>
     </w:lvl>
   </w:abstractNum>
-  <w:abstractNum w:abstractNumId="23" w15:restartNumberingAfterBreak="0">
+  <w:abstractNum w:abstractNumId="24" w15:restartNumberingAfterBreak="0">
     <w:nsid w:val="672C529B"/>
     <w:multiLevelType w:val="multilevel"/>
     <w:tmpl w:val="480447BA"/>
@@ -15747,7 +16343,7 @@
       </w:rPr>
     </w:lvl>
   </w:abstractNum>
-  <w:abstractNum w:abstractNumId="24" w15:restartNumberingAfterBreak="0">
+  <w:abstractNum w:abstractNumId="25" w15:restartNumberingAfterBreak="0">
     <w:nsid w:val="69DD00A7"/>
     <w:multiLevelType w:val="hybridMultilevel"/>
     <w:tmpl w:val="550291C2"/>
@@ -15860,7 +16456,7 @@
       </w:rPr>
     </w:lvl>
   </w:abstractNum>
-  <w:abstractNum w:abstractNumId="25" w15:restartNumberingAfterBreak="0">
+  <w:abstractNum w:abstractNumId="26" w15:restartNumberingAfterBreak="0">
     <w:nsid w:val="6AC97509"/>
     <w:multiLevelType w:val="hybridMultilevel"/>
     <w:tmpl w:val="7BF867BC"/>
@@ -15973,7 +16569,7 @@
       </w:rPr>
     </w:lvl>
   </w:abstractNum>
-  <w:abstractNum w:abstractNumId="26" w15:restartNumberingAfterBreak="0">
+  <w:abstractNum w:abstractNumId="27" w15:restartNumberingAfterBreak="0">
     <w:nsid w:val="73972A49"/>
     <w:multiLevelType w:val="multilevel"/>
     <w:tmpl w:val="62224320"/>
@@ -16118,7 +16714,7 @@
       </w:rPr>
     </w:lvl>
   </w:abstractNum>
-  <w:abstractNum w:abstractNumId="27" w15:restartNumberingAfterBreak="0">
+  <w:abstractNum w:abstractNumId="28" w15:restartNumberingAfterBreak="0">
     <w:nsid w:val="75DE20DE"/>
     <w:multiLevelType w:val="multilevel"/>
     <w:tmpl w:val="480447BA"/>
@@ -16231,7 +16827,7 @@
       </w:rPr>
     </w:lvl>
   </w:abstractNum>
-  <w:abstractNum w:abstractNumId="28" w15:restartNumberingAfterBreak="0">
+  <w:abstractNum w:abstractNumId="29" w15:restartNumberingAfterBreak="0">
     <w:nsid w:val="792D0A1A"/>
     <w:multiLevelType w:val="multilevel"/>
     <w:tmpl w:val="7B4EF78A"/>
@@ -16376,7 +16972,7 @@
       </w:rPr>
     </w:lvl>
   </w:abstractNum>
-  <w:abstractNum w:abstractNumId="29" w15:restartNumberingAfterBreak="0">
+  <w:abstractNum w:abstractNumId="30" w15:restartNumberingAfterBreak="0">
     <w:nsid w:val="7A44474D"/>
     <w:multiLevelType w:val="hybridMultilevel"/>
     <w:tmpl w:val="0B7029FC"/>
@@ -16490,19 +17086,19 @@
     </w:lvl>
   </w:abstractNum>
   <w:num w:numId="1" w16cid:durableId="705368641">
-    <w:abstractNumId w:val="23"/>
+    <w:abstractNumId w:val="24"/>
   </w:num>
   <w:num w:numId="2" w16cid:durableId="1740209998">
-    <w:abstractNumId w:val="14"/>
+    <w:abstractNumId w:val="15"/>
   </w:num>
   <w:num w:numId="3" w16cid:durableId="2049990490">
-    <w:abstractNumId w:val="21"/>
+    <w:abstractNumId w:val="22"/>
   </w:num>
   <w:num w:numId="4" w16cid:durableId="472525446">
-    <w:abstractNumId w:val="17"/>
+    <w:abstractNumId w:val="18"/>
   </w:num>
   <w:num w:numId="5" w16cid:durableId="1626692195">
-    <w:abstractNumId w:val="22"/>
+    <w:abstractNumId w:val="23"/>
   </w:num>
   <w:num w:numId="6" w16cid:durableId="191698685">
     <w:abstractNumId w:val="11"/>
@@ -16511,13 +17107,13 @@
     <w:abstractNumId w:val="2"/>
   </w:num>
   <w:num w:numId="8" w16cid:durableId="709912443">
-    <w:abstractNumId w:val="25"/>
+    <w:abstractNumId w:val="26"/>
   </w:num>
   <w:num w:numId="9" w16cid:durableId="662320385">
     <w:abstractNumId w:val="4"/>
   </w:num>
   <w:num w:numId="10" w16cid:durableId="501699741">
-    <w:abstractNumId w:val="29"/>
+    <w:abstractNumId w:val="30"/>
   </w:num>
   <w:num w:numId="11" w16cid:durableId="1268080786">
     <w:abstractNumId w:val="3"/>
@@ -16684,10 +17280,10 @@
     </w:lvlOverride>
   </w:num>
   <w:num w:numId="13" w16cid:durableId="1472088575">
-    <w:abstractNumId w:val="28"/>
+    <w:abstractNumId w:val="29"/>
   </w:num>
   <w:num w:numId="14" w16cid:durableId="1779332297">
-    <w:abstractNumId w:val="28"/>
+    <w:abstractNumId w:val="29"/>
     <w:lvlOverride w:ilvl="1">
       <w:lvl w:ilvl="1">
         <w:numFmt w:val="bullet"/>
@@ -16707,7 +17303,7 @@
     </w:lvlOverride>
   </w:num>
   <w:num w:numId="15" w16cid:durableId="562446156">
-    <w:abstractNumId w:val="27"/>
+    <w:abstractNumId w:val="28"/>
   </w:num>
   <w:num w:numId="16" w16cid:durableId="1446970154">
     <w:abstractNumId w:val="1"/>
@@ -16719,16 +17315,16 @@
     <w:abstractNumId w:val="8"/>
   </w:num>
   <w:num w:numId="19" w16cid:durableId="1022584186">
-    <w:abstractNumId w:val="18"/>
+    <w:abstractNumId w:val="19"/>
   </w:num>
   <w:num w:numId="20" w16cid:durableId="2094742254">
-    <w:abstractNumId w:val="26"/>
+    <w:abstractNumId w:val="27"/>
   </w:num>
   <w:num w:numId="21" w16cid:durableId="1721903392">
-    <w:abstractNumId w:val="20"/>
+    <w:abstractNumId w:val="21"/>
   </w:num>
   <w:num w:numId="22" w16cid:durableId="2006584892">
-    <w:abstractNumId w:val="15"/>
+    <w:abstractNumId w:val="16"/>
   </w:num>
   <w:num w:numId="23" w16cid:durableId="1140882811">
     <w:abstractNumId w:val="7"/>
@@ -16743,10 +17339,10 @@
     <w:abstractNumId w:val="12"/>
   </w:num>
   <w:num w:numId="27" w16cid:durableId="1558542066">
-    <w:abstractNumId w:val="24"/>
+    <w:abstractNumId w:val="25"/>
   </w:num>
   <w:num w:numId="28" w16cid:durableId="730613165">
-    <w:abstractNumId w:val="13"/>
+    <w:abstractNumId w:val="14"/>
   </w:num>
   <w:num w:numId="29" w16cid:durableId="1465581617">
     <w:abstractNumId w:val="6"/>
@@ -16755,10 +17351,13 @@
     <w:abstractNumId w:val="10"/>
   </w:num>
   <w:num w:numId="31" w16cid:durableId="1273971201">
-    <w:abstractNumId w:val="19"/>
+    <w:abstractNumId w:val="20"/>
   </w:num>
   <w:num w:numId="32" w16cid:durableId="1554924563">
-    <w:abstractNumId w:val="16"/>
+    <w:abstractNumId w:val="17"/>
+  </w:num>
+  <w:num w:numId="33" w16cid:durableId="1858998982">
+    <w:abstractNumId w:val="13"/>
   </w:num>
 </w:numbering>
 </file>
@@ -17541,6 +18140,25 @@
       <w:sz w:val="24"/>
     </w:rPr>
   </w:style>
+  <w:style w:type="paragraph" w:styleId="Legenda">
+    <w:name w:val="caption"/>
+    <w:basedOn w:val="Normal"/>
+    <w:next w:val="Normal"/>
+    <w:uiPriority w:val="35"/>
+    <w:unhideWhenUsed/>
+    <w:qFormat/>
+    <w:rsid w:val="00D4042C"/>
+    <w:pPr>
+      <w:spacing w:after="200" w:line="240" w:lineRule="auto"/>
+    </w:pPr>
+    <w:rPr>
+      <w:i/>
+      <w:iCs/>
+      <w:color w:val="1F497D" w:themeColor="text2"/>
+      <w:sz w:val="18"/>
+      <w:szCs w:val="18"/>
+    </w:rPr>
+  </w:style>
 </w:styles>
 </file>
 

</xml_diff>

<commit_message>
docs: updated README.md after delivery
</commit_message>
<xml_diff>
--- a/docs/ESII(noite) Especificação de Requisitos de Software Munitour.docx
+++ b/docs/ESII(noite) Especificação de Requisitos de Software Munitour.docx
@@ -100,11 +100,9 @@
       <w:r>
         <w:t xml:space="preserve"> </w:t>
       </w:r>
-      <w:proofErr w:type="spellStart"/>
       <w:r>
         <w:t>MuniTour</w:t>
       </w:r>
-      <w:proofErr w:type="spellEnd"/>
     </w:p>
     <w:p>
       <w:pPr>
@@ -132,13 +130,8 @@
       <w:pPr>
         <w:spacing w:before="240" w:after="240"/>
       </w:pPr>
-      <w:proofErr w:type="spellStart"/>
-      <w:r>
-        <w:t>Kaique</w:t>
-      </w:r>
-      <w:proofErr w:type="spellEnd"/>
-      <w:r>
-        <w:t xml:space="preserve"> Carvalho</w:t>
+      <w:r>
+        <w:t>Kaique Carvalho</w:t>
       </w:r>
     </w:p>
     <w:p>
@@ -239,35 +232,7 @@
         <w:rPr>
           <w:color w:val="auto"/>
         </w:rPr>
-        <w:t xml:space="preserve">O objetivo deste documento é fornecer uma visão detalhada dos requisitos do sistema </w:t>
-      </w:r>
-      <w:proofErr w:type="spellStart"/>
-      <w:r>
-        <w:rPr>
-          <w:color w:val="auto"/>
-        </w:rPr>
-        <w:t>MuniTour</w:t>
-      </w:r>
-      <w:proofErr w:type="spellEnd"/>
-      <w:r>
-        <w:rPr>
-          <w:color w:val="auto"/>
-        </w:rPr>
-        <w:t xml:space="preserve">, um aplicativo interativo de turismo inteligente. O </w:t>
-      </w:r>
-      <w:proofErr w:type="spellStart"/>
-      <w:r>
-        <w:rPr>
-          <w:color w:val="auto"/>
-        </w:rPr>
-        <w:t>MuniTour</w:t>
-      </w:r>
-      <w:proofErr w:type="spellEnd"/>
-      <w:r>
-        <w:rPr>
-          <w:color w:val="auto"/>
-        </w:rPr>
-        <w:t xml:space="preserve"> tem como objetivo facilitar a exploração de pontos turísticos, culturais e históricos da cidade, integrando funcionalidades de geolocalização, visualização 360º, realidade aumentada e interatividade com a população local. Este documento descreve os requisitos funcionais, não funcionais e as representações visuais do sistema, incluindo o planejamento inicial do projeto</w:t>
+        <w:t>O objetivo deste documento é fornecer uma visão detalhada dos requisitos do sistema MuniTour, um aplicativo interativo de turismo inteligente. O MuniTour tem como objetivo facilitar a exploração de pontos turísticos, culturais e históricos da cidade, integrando funcionalidades de geolocalização, visualização 360º, realidade aumentada e interatividade com a população local. Este documento descreve os requisitos funcionais, não funcionais e as representações visuais do sistema, incluindo o planejamento inicial do projeto</w:t>
       </w:r>
       <w:r>
         <w:rPr>
@@ -333,21 +298,7 @@
         <w:rPr>
           <w:szCs w:val="24"/>
         </w:rPr>
-        <w:t xml:space="preserve">No caso do projeto </w:t>
-      </w:r>
-      <w:proofErr w:type="spellStart"/>
-      <w:r>
-        <w:rPr>
-          <w:szCs w:val="24"/>
-        </w:rPr>
-        <w:t>MuniTour</w:t>
-      </w:r>
-      <w:proofErr w:type="spellEnd"/>
-      <w:r>
-        <w:rPr>
-          <w:szCs w:val="24"/>
-        </w:rPr>
-        <w:t>, a solução proposta se alinha ao conceito de Cidade Inteligente ao integrar tecnologias como geolocalização, realidade aumentada e conectividade digital para oferecer uma experiência turística mais rica, acessível e eficiente, ao mesmo tempo que promove a economia local e a preservação cultural.</w:t>
+        <w:t>No caso do projeto MuniTour, a solução proposta se alinha ao conceito de Cidade Inteligente ao integrar tecnologias como geolocalização, realidade aumentada e conectividade digital para oferecer uma experiência turística mais rica, acessível e eficiente, ao mesmo tempo que promove a economia local e a preservação cultural.</w:t>
       </w:r>
     </w:p>
     <w:p>
@@ -450,49 +401,7 @@
           <w:color w:val="auto"/>
         </w:rPr>
         <w:lastRenderedPageBreak/>
-        <w:t xml:space="preserve">Para turistas e moradores locais que desejam explorar e conhecer melhor os pontos turísticos, história e cultura da cidade, o </w:t>
-      </w:r>
-      <w:proofErr w:type="spellStart"/>
-      <w:r>
-        <w:rPr>
-          <w:color w:val="auto"/>
-        </w:rPr>
-        <w:t>MuniTour</w:t>
-      </w:r>
-      <w:proofErr w:type="spellEnd"/>
-      <w:r>
-        <w:rPr>
-          <w:color w:val="auto"/>
-        </w:rPr>
-        <w:t xml:space="preserve"> é uma plataforma interativa de turismo inteligente que apresenta visualizações em 360° de locais turísticos, informações históricas com linha do tempo evolutiva, mapa interativo dos bairros e recomendações gastronômicas culturais. Diferente de guias turísticos tradicionais e aplicativos convencionais de turismo, o </w:t>
-      </w:r>
-      <w:proofErr w:type="spellStart"/>
-      <w:r>
-        <w:rPr>
-          <w:color w:val="auto"/>
-        </w:rPr>
-        <w:t>MuniTour</w:t>
-      </w:r>
-      <w:proofErr w:type="spellEnd"/>
-      <w:r>
-        <w:rPr>
-          <w:color w:val="auto"/>
-        </w:rPr>
-        <w:t xml:space="preserve"> oferece uma experiência imersiva </w:t>
-      </w:r>
-      <w:proofErr w:type="spellStart"/>
-      <w:r>
-        <w:rPr>
-          <w:color w:val="auto"/>
-        </w:rPr>
-        <w:t>pré</w:t>
-      </w:r>
-      <w:proofErr w:type="spellEnd"/>
-      <w:r>
-        <w:rPr>
-          <w:color w:val="auto"/>
-        </w:rPr>
-        <w:t>-visita, conteúdo histórico-cultural verificado, acesso através de totens espalhados pela cidade e integração oficial com estabelecimentos locais validados pela prefeitura municipal.</w:t>
+        <w:t>Para turistas e moradores locais que desejam explorar e conhecer melhor os pontos turísticos, história e cultura da cidade, o MuniTour é uma plataforma interativa de turismo inteligente que apresenta visualizações em 360° de locais turísticos, informações históricas com linha do tempo evolutiva, mapa interativo dos bairros e recomendações gastronômicas culturais. Diferente de guias turísticos tradicionais e aplicativos convencionais de turismo, o MuniTour oferece uma experiência imersiva pré-visita, conteúdo histórico-cultural verificado, acesso através de totens espalhados pela cidade e integração oficial com estabelecimentos locais validados pela prefeitura municipal.</w:t>
       </w:r>
     </w:p>
     <w:p>
@@ -544,21 +453,7 @@
         <w:rPr>
           <w:color w:val="auto"/>
         </w:rPr>
-        <w:t xml:space="preserve">O desenvolvimento do </w:t>
-      </w:r>
-      <w:proofErr w:type="spellStart"/>
-      <w:r>
-        <w:rPr>
-          <w:color w:val="auto"/>
-        </w:rPr>
-        <w:t>MuniTour</w:t>
-      </w:r>
-      <w:proofErr w:type="spellEnd"/>
-      <w:r>
-        <w:rPr>
-          <w:color w:val="auto"/>
-        </w:rPr>
-        <w:t xml:space="preserve"> é justificado pela crescente demanda por experiências turísticas mais ricas, interativas e informativas. A proposta visa transformar a maneira como os turistas interagem com a cidade, proporcionando uma forma de exploração mais eficiente e educativa. Além disso, contribui para o fortalecimento da economia local ao promover comércios e estabelecimentos culturais integrados ao sistema.</w:t>
+        <w:t>O desenvolvimento do MuniTour é justificado pela crescente demanda por experiências turísticas mais ricas, interativas e informativas. A proposta visa transformar a maneira como os turistas interagem com a cidade, proporcionando uma forma de exploração mais eficiente e educativa. Além disso, contribui para o fortalecimento da economia local ao promover comércios e estabelecimentos culturais integrados ao sistema.</w:t>
       </w:r>
     </w:p>
     <w:p>
@@ -803,35 +698,7 @@
         <w:rPr>
           <w:szCs w:val="24"/>
         </w:rPr>
-        <w:t xml:space="preserve">O planejamento preliminar do projeto será gerido com a metodologia </w:t>
-      </w:r>
-      <w:proofErr w:type="spellStart"/>
-      <w:r>
-        <w:rPr>
-          <w:szCs w:val="24"/>
-        </w:rPr>
-        <w:t>PMCanvas</w:t>
-      </w:r>
-      <w:proofErr w:type="spellEnd"/>
-      <w:r>
-        <w:rPr>
-          <w:szCs w:val="24"/>
-        </w:rPr>
-        <w:t xml:space="preserve">, que define as principais entregas, marcos e responsabilidades para garantir a implementação bem-sucedida do </w:t>
-      </w:r>
-      <w:proofErr w:type="spellStart"/>
-      <w:r>
-        <w:rPr>
-          <w:szCs w:val="24"/>
-        </w:rPr>
-        <w:t>MuniTour</w:t>
-      </w:r>
-      <w:proofErr w:type="spellEnd"/>
-      <w:r>
-        <w:rPr>
-          <w:szCs w:val="24"/>
-        </w:rPr>
-        <w:t>.</w:t>
+        <w:t>O planejamento preliminar do projeto será gerido com a metodologia PMCanvas, que define as principais entregas, marcos e responsabilidades para garantir a implementação bem-sucedida do MuniTour.</w:t>
       </w:r>
     </w:p>
     <w:p>
@@ -993,21 +860,7 @@
         <w:rPr>
           <w:color w:val="auto"/>
         </w:rPr>
-        <w:t xml:space="preserve">Os requisitos funcionais são as funcionalidades que o sistema deve oferecer para atender às necessidades dos usuários. Para o </w:t>
-      </w:r>
-      <w:proofErr w:type="spellStart"/>
-      <w:r>
-        <w:rPr>
-          <w:color w:val="auto"/>
-        </w:rPr>
-        <w:t>MuniTour</w:t>
-      </w:r>
-      <w:proofErr w:type="spellEnd"/>
-      <w:r>
-        <w:rPr>
-          <w:color w:val="auto"/>
-        </w:rPr>
-        <w:t>, os requisitos funcionais incluem funcionalidades como visualização 360° de pontos turísticos, interatividade com estabelecimentos locais e personalização de rotas de turismo.</w:t>
+        <w:t>Os requisitos funcionais são as funcionalidades que o sistema deve oferecer para atender às necessidades dos usuários. Para o MuniTour, os requisitos funcionais incluem funcionalidades como visualização 360° de pontos turísticos, interatividade com estabelecimentos locais e personalização de rotas de turismo.</w:t>
       </w:r>
     </w:p>
     <w:p/>
@@ -1478,23 +1331,7 @@
                 <w:sz w:val="20"/>
                 <w:szCs w:val="20"/>
               </w:rPr>
-              <w:t xml:space="preserve">O sistema deve permitir a visualização em 360° dos locais turísticos selecionados pelo usuário. O sistema deve exibir controles de navegação (rotação, zoom, </w:t>
-            </w:r>
-            <w:proofErr w:type="spellStart"/>
-            <w:r>
-              <w:rPr>
-                <w:sz w:val="20"/>
-                <w:szCs w:val="20"/>
-              </w:rPr>
-              <w:t>fullscreen</w:t>
-            </w:r>
-            <w:proofErr w:type="spellEnd"/>
-            <w:r>
-              <w:rPr>
-                <w:sz w:val="20"/>
-                <w:szCs w:val="20"/>
-              </w:rPr>
-              <w:t>), informações sobre qualidade da imagem (resolução disponível), e permitir compartilhamento da visualização. Deve suportar dispositivos móveis e desktop com interface adaptativa.</w:t>
+              <w:t>O sistema deve permitir a visualização em 360° dos locais turísticos selecionados pelo usuário. O sistema deve exibir controles de navegação (rotação, zoom, fullscreen), informações sobre qualidade da imagem (resolução disponível), e permitir compartilhamento da visualização. Deve suportar dispositivos móveis e desktop com interface adaptativa.</w:t>
             </w:r>
           </w:p>
         </w:tc>
@@ -1789,17 +1626,8 @@
                 <w:sz w:val="20"/>
                 <w:szCs w:val="20"/>
               </w:rPr>
-              <w:t xml:space="preserve">O usuário consegue acessar a visualização em 360° sem falhas, navegar pela imagem com controles intuitivos, e visualizar em modo </w:t>
-            </w:r>
-            <w:proofErr w:type="spellStart"/>
-            <w:r>
-              <w:rPr>
-                <w:sz w:val="20"/>
-                <w:szCs w:val="20"/>
-              </w:rPr>
-              <w:t>fullscreen</w:t>
-            </w:r>
-            <w:proofErr w:type="spellEnd"/>
+              <w:t>O usuário consegue acessar a visualização em 360° sem falhas, navegar pela imagem com controles intuitivos, e visualizar em modo fullscreen</w:t>
+            </w:r>
             <w:r>
               <w:rPr>
                 <w:sz w:val="20"/>
@@ -5700,23 +5528,7 @@
                 <w:sz w:val="20"/>
                 <w:szCs w:val="20"/>
               </w:rPr>
-              <w:t xml:space="preserve">O sistema deve permitir que administradores municipais gerenciem o conteúdo turístico. Funcionalidades incluem: adicionar/editar/remover pontos turísticos, fazer upload de conteúdo 360°, gerenciar informações históricas, aprovar alterações, e controlar visibilidade do conteúdo. Deve manter histórico de alterações e permitir </w:t>
-            </w:r>
-            <w:proofErr w:type="spellStart"/>
-            <w:r>
-              <w:rPr>
-                <w:sz w:val="20"/>
-                <w:szCs w:val="20"/>
-              </w:rPr>
-              <w:t>rollback</w:t>
-            </w:r>
-            <w:proofErr w:type="spellEnd"/>
-            <w:r>
-              <w:rPr>
-                <w:sz w:val="20"/>
-                <w:szCs w:val="20"/>
-              </w:rPr>
-              <w:t>.</w:t>
+              <w:t>O sistema deve permitir que administradores municipais gerenciem o conteúdo turístico. Funcionalidades incluem: adicionar/editar/remover pontos turísticos, fazer upload de conteúdo 360°, gerenciar informações históricas, aprovar alterações, e controlar visibilidade do conteúdo. Deve manter histórico de alterações e permitir rollback.</w:t>
             </w:r>
           </w:p>
         </w:tc>
@@ -7890,23 +7702,7 @@
                       <w:sz w:val="20"/>
                       <w:szCs w:val="20"/>
                     </w:rPr>
-                    <w:t>Deve ter validação de campos obrigatórios (</w:t>
-                  </w:r>
-                  <w:proofErr w:type="spellStart"/>
-                  <w:r>
-                    <w:rPr>
-                      <w:sz w:val="20"/>
-                      <w:szCs w:val="20"/>
-                    </w:rPr>
-                    <w:t>required</w:t>
-                  </w:r>
-                  <w:proofErr w:type="spellEnd"/>
-                  <w:r>
-                    <w:rPr>
-                      <w:sz w:val="20"/>
-                      <w:szCs w:val="20"/>
-                    </w:rPr>
-                    <w:t>) e formato de arquivos.</w:t>
+                    <w:t>Deve ter validação de campos obrigatórios (required) e formato de arquivos.</w:t>
                   </w:r>
                 </w:p>
               </w:tc>
@@ -8920,16 +8716,8 @@
         <w:rPr>
           <w:szCs w:val="24"/>
         </w:rPr>
-        <w:t xml:space="preserve">O sistema deve estar disponível 24 horas por dia, 7 dias por semana, com tempo de inatividade máximo de 1% ao mês (99% de </w:t>
-      </w:r>
-      <w:proofErr w:type="spellStart"/>
-      <w:r>
-        <w:rPr>
-          <w:szCs w:val="24"/>
-        </w:rPr>
-        <w:t>uptime</w:t>
-      </w:r>
-      <w:proofErr w:type="spellEnd"/>
+        <w:t>O sistema deve estar disponível 24 horas por dia, 7 dias por semana, com tempo de inatividade máximo de 1% ao mês (99% de uptime</w:t>
+      </w:r>
       <w:r>
         <w:rPr>
           <w:szCs w:val="24"/>
@@ -9520,49 +9308,7 @@
         <w:rPr>
           <w:szCs w:val="24"/>
         </w:rPr>
-        <w:t>A modelagem em Engenharia de Software é o processo de criar representações abstratas (modelos) de um sistema de software. Esses modelos ajudam a entender, analisar, documentar e comunicar diferentes aspectos do sistema antes que ele seja construído. A modelagem utiliza notações gráficas padronizadas, como a UML (</w:t>
-      </w:r>
-      <w:proofErr w:type="spellStart"/>
-      <w:r>
-        <w:rPr>
-          <w:szCs w:val="24"/>
-        </w:rPr>
-        <w:t>Unified</w:t>
-      </w:r>
-      <w:proofErr w:type="spellEnd"/>
-      <w:r>
-        <w:rPr>
-          <w:szCs w:val="24"/>
-        </w:rPr>
-        <w:t xml:space="preserve"> </w:t>
-      </w:r>
-      <w:proofErr w:type="spellStart"/>
-      <w:r>
-        <w:rPr>
-          <w:szCs w:val="24"/>
-        </w:rPr>
-        <w:t>Modeling</w:t>
-      </w:r>
-      <w:proofErr w:type="spellEnd"/>
-      <w:r>
-        <w:rPr>
-          <w:szCs w:val="24"/>
-        </w:rPr>
-        <w:t xml:space="preserve"> </w:t>
-      </w:r>
-      <w:proofErr w:type="spellStart"/>
-      <w:r>
-        <w:rPr>
-          <w:szCs w:val="24"/>
-        </w:rPr>
-        <w:t>Language</w:t>
-      </w:r>
-      <w:proofErr w:type="spellEnd"/>
-      <w:r>
-        <w:rPr>
-          <w:szCs w:val="24"/>
-        </w:rPr>
-        <w:t>), para descrever a estrutura, o comportamento e as interações do software. Ela facilita a identificação de requisitos, a detecção de possíveis problemas de design em estágios iniciais e serve como um guia para a equipe de desenvolvimento durante a implementação.</w:t>
+        <w:t>A modelagem em Engenharia de Software é o processo de criar representações abstratas (modelos) de um sistema de software. Esses modelos ajudam a entender, analisar, documentar e comunicar diferentes aspectos do sistema antes que ele seja construído. A modelagem utiliza notações gráficas padronizadas, como a UML (Unified Modeling Language), para descrever a estrutura, o comportamento e as interações do software. Ela facilita a identificação de requisitos, a detecção de possíveis problemas de design em estágios iniciais e serve como um guia para a equipe de desenvolvimento durante a implementação.</w:t>
       </w:r>
     </w:p>
     <w:p>
@@ -9614,21 +9360,7 @@
         <w:rPr>
           <w:color w:val="auto"/>
         </w:rPr>
-        <w:t xml:space="preserve">O diagrama de casos de uso mostra como o sistema interage com os usuários (atores). O </w:t>
-      </w:r>
-      <w:proofErr w:type="spellStart"/>
-      <w:r>
-        <w:rPr>
-          <w:color w:val="auto"/>
-        </w:rPr>
-        <w:t>MuniTour</w:t>
-      </w:r>
-      <w:proofErr w:type="spellEnd"/>
-      <w:r>
-        <w:rPr>
-          <w:color w:val="auto"/>
-        </w:rPr>
-        <w:t xml:space="preserve"> possui três atores principais: Turista/Usuário, Administrador Municipal, e Estabelecimento Local. Os principais casos de uso incluem:</w:t>
+        <w:t>O diagrama de casos de uso mostra como o sistema interage com os usuários (atores). O MuniTour possui três atores principais: Turista/Usuário, Administrador Municipal, e Estabelecimento Local. Os principais casos de uso incluem:</w:t>
       </w:r>
     </w:p>
     <w:p>
@@ -9980,21 +9712,7 @@
         <w:rPr>
           <w:highlight w:val="yellow"/>
         </w:rPr>
-        <w:t xml:space="preserve">Esta seção detalha as especificações dos casos de uso mais relevantes do sistema </w:t>
-      </w:r>
-      <w:proofErr w:type="spellStart"/>
-      <w:r>
-        <w:rPr>
-          <w:highlight w:val="yellow"/>
-        </w:rPr>
-        <w:t>MuniTour</w:t>
-      </w:r>
-      <w:proofErr w:type="spellEnd"/>
-      <w:r>
-        <w:rPr>
-          <w:highlight w:val="yellow"/>
-        </w:rPr>
-        <w:t>, seguindo os padrões UML com fluxos principais e alternativos bem definidos</w:t>
+        <w:t>Esta seção detalha as especificações dos casos de uso mais relevantes do sistema MuniTour, seguindo os padrões UML com fluxos principais e alternativos bem definidos</w:t>
       </w:r>
     </w:p>
     <w:p>
@@ -10836,15 +10554,7 @@
         </w:numPr>
       </w:pPr>
       <w:r>
-        <w:t>O sistema registra a interação para fins estatísticos (</w:t>
-      </w:r>
-      <w:proofErr w:type="spellStart"/>
-      <w:r>
-        <w:t>observabilidade</w:t>
-      </w:r>
-      <w:proofErr w:type="spellEnd"/>
-      <w:r>
-        <w:t>).</w:t>
+        <w:t>O sistema registra a interação para fins estatísticos (observabilidade).</w:t>
       </w:r>
     </w:p>
     <w:p>
@@ -13394,11 +13104,6 @@
           </wp:inline>
         </w:drawing>
       </w:r>
-    </w:p>
-    <w:p>
-      <w:pPr>
-        <w:keepNext/>
-      </w:pPr>
     </w:p>
     <w:p>
       <w:pPr>

</xml_diff>